<commit_message>
Všetko by malo fungovať správne -> GUI treba refactor ešte
</commit_message>
<xml_diff>
--- a/Dokumentácia AUS_02.docx
+++ b/Dokumentácia AUS_02.docx
@@ -94,7 +94,19 @@
         </w:drawing>
       </w:r>
       <w:r>
-        <w:t xml:space="preserve">SEMESTRÁLNA PRÁCA I. – ALGORITMY A ÚDAJOVÉ ŠTRUKTÚRY I. </w:t>
+        <w:t xml:space="preserve">SEMESTRÁLNA PRÁCA </w:t>
+      </w:r>
+      <w:r>
+        <w:t>I</w:t>
+      </w:r>
+      <w:r>
+        <w:t xml:space="preserve">I. – ALGORITMY A ÚDAJOVÉ ŠTRUKTÚRY </w:t>
+      </w:r>
+      <w:r>
+        <w:t>I</w:t>
+      </w:r>
+      <w:r>
+        <w:t xml:space="preserve">. </w:t>
       </w:r>
     </w:p>
     <w:p>
@@ -102,11 +114,9 @@
         <w:pStyle w:val="Nadpis1"/>
         <w:jc w:val="center"/>
       </w:pPr>
-      <w:proofErr w:type="spellStart"/>
-      <w:r>
-        <w:t>AoE</w:t>
-      </w:r>
-      <w:proofErr w:type="spellEnd"/>
+      <w:r>
+        <w:t>Výsledky volieb</w:t>
+      </w:r>
     </w:p>
     <w:p/>
     <w:p/>
@@ -210,7 +220,7 @@
           <w:sz w:val="24"/>
           <w:szCs w:val="24"/>
         </w:rPr>
-        <w:t>CentralnySklad</w:t>
+        <w:t>App</w:t>
       </w:r>
       <w:proofErr w:type="spellEnd"/>
       <w:r>
@@ -221,14 +231,160 @@
         </w:rPr>
         <w:t xml:space="preserve">, </w:t>
       </w:r>
-      <w:proofErr w:type="spellStart"/>
-      <w:r>
-        <w:rPr>
-          <w:rFonts w:ascii="Times New Roman" w:hAnsi="Times New Roman" w:cs="Times New Roman"/>
-          <w:sz w:val="24"/>
-          <w:szCs w:val="24"/>
-        </w:rPr>
-        <w:t>Datum</w:t>
+      <w:bookmarkStart w:id="0" w:name="_Hlk8552075"/>
+      <w:proofErr w:type="spellStart"/>
+      <w:r>
+        <w:rPr>
+          <w:rFonts w:ascii="Times New Roman" w:hAnsi="Times New Roman" w:cs="Times New Roman"/>
+          <w:sz w:val="24"/>
+          <w:szCs w:val="24"/>
+        </w:rPr>
+        <w:t>Area</w:t>
+      </w:r>
+      <w:bookmarkEnd w:id="0"/>
+      <w:proofErr w:type="spellEnd"/>
+      <w:r>
+        <w:rPr>
+          <w:rFonts w:ascii="Times New Roman" w:hAnsi="Times New Roman" w:cs="Times New Roman"/>
+          <w:sz w:val="24"/>
+          <w:szCs w:val="24"/>
+        </w:rPr>
+        <w:t xml:space="preserve"> </w:t>
+      </w:r>
+      <w:r>
+        <w:rPr>
+          <w:rFonts w:ascii="Times New Roman" w:hAnsi="Times New Roman" w:cs="Times New Roman"/>
+          <w:sz w:val="24"/>
+          <w:szCs w:val="24"/>
+        </w:rPr>
+        <w:t>(zahŕňa všetkých</w:t>
+      </w:r>
+      <w:r>
+        <w:rPr>
+          <w:rFonts w:ascii="Times New Roman" w:hAnsi="Times New Roman" w:cs="Times New Roman"/>
+          <w:sz w:val="24"/>
+          <w:szCs w:val="24"/>
+        </w:rPr>
+        <w:t xml:space="preserve"> potomkov </w:t>
+      </w:r>
+      <w:proofErr w:type="spellStart"/>
+      <w:r>
+        <w:rPr>
+          <w:rFonts w:ascii="Times New Roman" w:hAnsi="Times New Roman" w:cs="Times New Roman"/>
+          <w:sz w:val="24"/>
+          <w:szCs w:val="24"/>
+        </w:rPr>
+        <w:t>tiedy</w:t>
+      </w:r>
+      <w:proofErr w:type="spellEnd"/>
+      <w:r>
+        <w:rPr>
+          <w:rFonts w:ascii="Times New Roman" w:hAnsi="Times New Roman" w:cs="Times New Roman"/>
+          <w:sz w:val="24"/>
+          <w:szCs w:val="24"/>
+        </w:rPr>
+        <w:t>)</w:t>
+      </w:r>
+      <w:r>
+        <w:rPr>
+          <w:rFonts w:ascii="Times New Roman" w:hAnsi="Times New Roman" w:cs="Times New Roman"/>
+          <w:sz w:val="24"/>
+          <w:szCs w:val="24"/>
+        </w:rPr>
+        <w:t xml:space="preserve"> Filter (zahŕňa všetky potrebné triedy špecifických filtrov</w:t>
+      </w:r>
+      <w:r>
+        <w:rPr>
+          <w:rFonts w:ascii="Times New Roman" w:hAnsi="Times New Roman" w:cs="Times New Roman"/>
+          <w:sz w:val="24"/>
+          <w:szCs w:val="24"/>
+        </w:rPr>
+        <w:t xml:space="preserve"> </w:t>
+      </w:r>
+      <w:r>
+        <w:rPr>
+          <w:rFonts w:ascii="Times New Roman" w:hAnsi="Times New Roman" w:cs="Times New Roman"/>
+          <w:sz w:val="24"/>
+          <w:szCs w:val="24"/>
+        </w:rPr>
+        <w:t>ako potomkov</w:t>
+      </w:r>
+      <w:r>
+        <w:rPr>
+          <w:rFonts w:ascii="Times New Roman" w:hAnsi="Times New Roman" w:cs="Times New Roman"/>
+          <w:sz w:val="24"/>
+          <w:szCs w:val="24"/>
+        </w:rPr>
+        <w:t xml:space="preserve">), </w:t>
+      </w:r>
+      <w:proofErr w:type="spellStart"/>
+      <w:r>
+        <w:rPr>
+          <w:rFonts w:ascii="Times New Roman" w:hAnsi="Times New Roman" w:cs="Times New Roman"/>
+          <w:sz w:val="24"/>
+          <w:szCs w:val="24"/>
+        </w:rPr>
+        <w:t>Kriterium</w:t>
+      </w:r>
+      <w:proofErr w:type="spellEnd"/>
+      <w:r>
+        <w:rPr>
+          <w:rFonts w:ascii="Times New Roman" w:hAnsi="Times New Roman" w:cs="Times New Roman"/>
+          <w:sz w:val="24"/>
+          <w:szCs w:val="24"/>
+        </w:rPr>
+        <w:t xml:space="preserve"> </w:t>
+      </w:r>
+      <w:r>
+        <w:rPr>
+          <w:rFonts w:ascii="Times New Roman" w:hAnsi="Times New Roman" w:cs="Times New Roman"/>
+          <w:sz w:val="24"/>
+          <w:szCs w:val="24"/>
+        </w:rPr>
+        <w:t xml:space="preserve">(zahŕňa všetky </w:t>
+      </w:r>
+      <w:r>
+        <w:rPr>
+          <w:rFonts w:ascii="Times New Roman" w:hAnsi="Times New Roman" w:cs="Times New Roman"/>
+          <w:sz w:val="24"/>
+          <w:szCs w:val="24"/>
+        </w:rPr>
+        <w:t xml:space="preserve">potrebné </w:t>
+      </w:r>
+      <w:r>
+        <w:rPr>
+          <w:rFonts w:ascii="Times New Roman" w:hAnsi="Times New Roman" w:cs="Times New Roman"/>
+          <w:sz w:val="24"/>
+          <w:szCs w:val="24"/>
+        </w:rPr>
+        <w:t xml:space="preserve">triedy špecifických </w:t>
+      </w:r>
+      <w:proofErr w:type="spellStart"/>
+      <w:r>
+        <w:rPr>
+          <w:rFonts w:ascii="Times New Roman" w:hAnsi="Times New Roman" w:cs="Times New Roman"/>
+          <w:sz w:val="24"/>
+          <w:szCs w:val="24"/>
+        </w:rPr>
+        <w:t>kriterií</w:t>
+      </w:r>
+      <w:proofErr w:type="spellEnd"/>
+      <w:r>
+        <w:rPr>
+          <w:rFonts w:ascii="Times New Roman" w:hAnsi="Times New Roman" w:cs="Times New Roman"/>
+          <w:sz w:val="24"/>
+          <w:szCs w:val="24"/>
+        </w:rPr>
+        <w:t xml:space="preserve"> ako potomkov), </w:t>
+      </w:r>
+      <w:proofErr w:type="spellStart"/>
+      <w:r>
+        <w:rPr>
+          <w:rFonts w:ascii="Times New Roman" w:hAnsi="Times New Roman" w:cs="Times New Roman"/>
+          <w:sz w:val="24"/>
+          <w:szCs w:val="24"/>
+        </w:rPr>
+        <w:t>Nacitanie</w:t>
       </w:r>
       <w:proofErr w:type="spellEnd"/>
       <w:r>
@@ -246,27 +402,17 @@
           <w:sz w:val="24"/>
           <w:szCs w:val="24"/>
         </w:rPr>
-        <w:t>Dron</w:t>
-      </w:r>
-      <w:proofErr w:type="spellEnd"/>
-      <w:r>
-        <w:rPr>
-          <w:rFonts w:ascii="Times New Roman" w:hAnsi="Times New Roman" w:cs="Times New Roman"/>
-          <w:sz w:val="24"/>
-          <w:szCs w:val="24"/>
-        </w:rPr>
-        <w:t xml:space="preserve">, Firma, </w:t>
-      </w:r>
-      <w:proofErr w:type="spellStart"/>
-      <w:r>
-        <w:rPr>
-          <w:rFonts w:ascii="Times New Roman" w:hAnsi="Times New Roman" w:cs="Times New Roman"/>
-          <w:sz w:val="24"/>
-          <w:szCs w:val="24"/>
-        </w:rPr>
-        <w:t>Konstatny</w:t>
-      </w:r>
-      <w:proofErr w:type="spellEnd"/>
+        <w:t>VolebneKolo</w:t>
+      </w:r>
+      <w:proofErr w:type="spellEnd"/>
+      <w:r>
+        <w:rPr>
+          <w:rFonts w:ascii="Times New Roman" w:hAnsi="Times New Roman" w:cs="Times New Roman"/>
+          <w:sz w:val="24"/>
+          <w:szCs w:val="24"/>
+        </w:rPr>
+        <w:t>.</w:t>
+      </w:r>
       <w:r>
         <w:rPr>
           <w:rFonts w:ascii="Times New Roman" w:hAnsi="Times New Roman" w:cs="Times New Roman"/>
@@ -282,25 +428,7 @@
           <w:sz w:val="24"/>
           <w:szCs w:val="24"/>
         </w:rPr>
-        <w:t>Objednavka</w:t>
-      </w:r>
-      <w:proofErr w:type="spellEnd"/>
-      <w:r>
-        <w:rPr>
-          <w:rFonts w:ascii="Times New Roman" w:hAnsi="Times New Roman" w:cs="Times New Roman"/>
-          <w:sz w:val="24"/>
-          <w:szCs w:val="24"/>
-        </w:rPr>
-        <w:t xml:space="preserve">, Prekladisko, UI, Vozidlo, </w:t>
-      </w:r>
-      <w:proofErr w:type="spellStart"/>
-      <w:r>
-        <w:rPr>
-          <w:rFonts w:ascii="Times New Roman" w:hAnsi="Times New Roman" w:cs="Times New Roman"/>
-          <w:sz w:val="24"/>
-          <w:szCs w:val="24"/>
-        </w:rPr>
-        <w:t>Zasielka</w:t>
+        <w:t>MyForm</w:t>
       </w:r>
       <w:proofErr w:type="spellEnd"/>
       <w:r>
@@ -315,55 +443,92 @@
     <w:p>
       <w:pPr>
         <w:spacing w:line="276" w:lineRule="auto"/>
-        <w:rPr>
-          <w:rFonts w:ascii="Times New Roman" w:hAnsi="Times New Roman" w:cs="Times New Roman"/>
-          <w:sz w:val="24"/>
-          <w:szCs w:val="24"/>
-        </w:rPr>
-      </w:pPr>
-      <w:r>
-        <w:rPr>
-          <w:rFonts w:ascii="Times New Roman" w:hAnsi="Times New Roman" w:cs="Times New Roman"/>
-          <w:sz w:val="24"/>
-          <w:szCs w:val="24"/>
+      </w:pPr>
+    </w:p>
+    <w:p>
+      <w:pPr>
+        <w:spacing w:line="276" w:lineRule="auto"/>
+        <w:rPr>
+          <w:rFonts w:ascii="Times New Roman" w:hAnsi="Times New Roman" w:cs="Times New Roman"/>
+          <w:sz w:val="24"/>
+          <w:szCs w:val="24"/>
+        </w:rPr>
+      </w:pPr>
+      <w:r>
+        <w:rPr>
+          <w:rStyle w:val="Nadpis1Char"/>
         </w:rPr>
         <w:t xml:space="preserve">Trieda </w:t>
       </w:r>
       <w:proofErr w:type="spellStart"/>
       <w:r>
         <w:rPr>
-          <w:rFonts w:ascii="Times New Roman" w:hAnsi="Times New Roman" w:cs="Times New Roman"/>
-          <w:sz w:val="24"/>
-          <w:szCs w:val="24"/>
-        </w:rPr>
-        <w:t>CentralnySklad</w:t>
-      </w:r>
-      <w:proofErr w:type="spellEnd"/>
-      <w:r>
-        <w:rPr>
-          <w:rFonts w:ascii="Times New Roman" w:hAnsi="Times New Roman" w:cs="Times New Roman"/>
-          <w:sz w:val="24"/>
-          <w:szCs w:val="24"/>
-        </w:rPr>
-        <w:t xml:space="preserve"> zastrešuje všetky veci, dejúce sa v </w:t>
-      </w:r>
-      <w:proofErr w:type="spellStart"/>
-      <w:r>
-        <w:rPr>
-          <w:rFonts w:ascii="Times New Roman" w:hAnsi="Times New Roman" w:cs="Times New Roman"/>
-          <w:sz w:val="24"/>
-          <w:szCs w:val="24"/>
-        </w:rPr>
-        <w:t>centralnom</w:t>
-      </w:r>
-      <w:proofErr w:type="spellEnd"/>
-      <w:r>
-        <w:rPr>
-          <w:rFonts w:ascii="Times New Roman" w:hAnsi="Times New Roman" w:cs="Times New Roman"/>
-          <w:sz w:val="24"/>
-          <w:szCs w:val="24"/>
-        </w:rPr>
-        <w:t xml:space="preserve"> sklade, ako napríklad prijatie zásielok z vozidiel, preloženie do vozidiel, ktoré budú na danej trase opäť ráno rozvážať zásielky a pod.</w:t>
+          <w:rStyle w:val="Nadpis1Char"/>
+        </w:rPr>
+        <w:t>App</w:t>
+      </w:r>
+      <w:proofErr w:type="spellEnd"/>
+      <w:r>
+        <w:rPr>
+          <w:rFonts w:ascii="Times New Roman" w:hAnsi="Times New Roman" w:cs="Times New Roman"/>
+          <w:sz w:val="24"/>
+          <w:szCs w:val="24"/>
+        </w:rPr>
+        <w:t xml:space="preserve"> zabezpečuje chod aplikácie, mienené tak, že aplikácia by sa dá ľahko prerobiť tak, že bude </w:t>
+      </w:r>
+      <w:proofErr w:type="spellStart"/>
+      <w:r>
+        <w:rPr>
+          <w:rFonts w:ascii="Times New Roman" w:hAnsi="Times New Roman" w:cs="Times New Roman"/>
+          <w:sz w:val="24"/>
+          <w:szCs w:val="24"/>
+        </w:rPr>
+        <w:t>funngovať</w:t>
+      </w:r>
+      <w:proofErr w:type="spellEnd"/>
+      <w:r>
+        <w:rPr>
+          <w:rFonts w:ascii="Times New Roman" w:hAnsi="Times New Roman" w:cs="Times New Roman"/>
+          <w:sz w:val="24"/>
+          <w:szCs w:val="24"/>
+        </w:rPr>
+        <w:t xml:space="preserve"> aj s iným GUI prostredím, prípadne len ako </w:t>
+      </w:r>
+      <w:proofErr w:type="spellStart"/>
+      <w:r>
+        <w:rPr>
+          <w:rFonts w:ascii="Times New Roman" w:hAnsi="Times New Roman" w:cs="Times New Roman"/>
+          <w:sz w:val="24"/>
+          <w:szCs w:val="24"/>
+        </w:rPr>
+        <w:t>consolová</w:t>
+      </w:r>
+      <w:proofErr w:type="spellEnd"/>
+      <w:r>
+        <w:rPr>
+          <w:rFonts w:ascii="Times New Roman" w:hAnsi="Times New Roman" w:cs="Times New Roman"/>
+          <w:sz w:val="24"/>
+          <w:szCs w:val="24"/>
+        </w:rPr>
+        <w:t xml:space="preserve"> </w:t>
+      </w:r>
+      <w:proofErr w:type="spellStart"/>
+      <w:r>
+        <w:rPr>
+          <w:rFonts w:ascii="Times New Roman" w:hAnsi="Times New Roman" w:cs="Times New Roman"/>
+          <w:sz w:val="24"/>
+          <w:szCs w:val="24"/>
+        </w:rPr>
+        <w:t>applikácia</w:t>
+      </w:r>
+      <w:proofErr w:type="spellEnd"/>
+      <w:r>
+        <w:rPr>
+          <w:rFonts w:ascii="Times New Roman" w:hAnsi="Times New Roman" w:cs="Times New Roman"/>
+          <w:sz w:val="24"/>
+          <w:szCs w:val="24"/>
+        </w:rPr>
+        <w:t>.</w:t>
       </w:r>
     </w:p>
     <w:p>
@@ -375,31 +540,67 @@
           <w:szCs w:val="24"/>
         </w:rPr>
       </w:pPr>
-      <w:r>
-        <w:rPr>
-          <w:rFonts w:ascii="Times New Roman" w:hAnsi="Times New Roman" w:cs="Times New Roman"/>
-          <w:sz w:val="24"/>
-          <w:szCs w:val="24"/>
+    </w:p>
+    <w:p>
+      <w:pPr>
+        <w:spacing w:line="276" w:lineRule="auto"/>
+        <w:rPr>
+          <w:rFonts w:ascii="Times New Roman" w:hAnsi="Times New Roman" w:cs="Times New Roman"/>
+          <w:sz w:val="24"/>
+          <w:szCs w:val="24"/>
+        </w:rPr>
+      </w:pPr>
+      <w:r>
+        <w:rPr>
+          <w:rStyle w:val="Nadpis1Char"/>
         </w:rPr>
         <w:t xml:space="preserve">Trieda </w:t>
       </w:r>
       <w:proofErr w:type="spellStart"/>
       <w:r>
         <w:rPr>
-          <w:rFonts w:ascii="Times New Roman" w:hAnsi="Times New Roman" w:cs="Times New Roman"/>
-          <w:sz w:val="24"/>
-          <w:szCs w:val="24"/>
-        </w:rPr>
-        <w:t>Datum</w:t>
-      </w:r>
-      <w:proofErr w:type="spellEnd"/>
-      <w:r>
-        <w:rPr>
-          <w:rFonts w:ascii="Times New Roman" w:hAnsi="Times New Roman" w:cs="Times New Roman"/>
-          <w:sz w:val="24"/>
-          <w:szCs w:val="24"/>
-        </w:rPr>
-        <w:t xml:space="preserve"> rieši prácu s dátumom, poskytuje nám len jednu inštanciu, obsahuje statické metódy na prekonvertovanie dátumu na </w:t>
+          <w:rStyle w:val="Nadpis1Char"/>
+        </w:rPr>
+        <w:t>Area</w:t>
+      </w:r>
+      <w:proofErr w:type="spellEnd"/>
+      <w:r>
+        <w:rPr>
+          <w:rStyle w:val="Nadpis1Char"/>
+        </w:rPr>
+        <w:t xml:space="preserve"> </w:t>
+      </w:r>
+      <w:r>
+        <w:rPr>
+          <w:rFonts w:ascii="Times New Roman" w:hAnsi="Times New Roman" w:cs="Times New Roman"/>
+          <w:sz w:val="24"/>
+          <w:szCs w:val="24"/>
+        </w:rPr>
+        <w:t>má potomkov triedy Kraj, Okres,</w:t>
+      </w:r>
+      <w:r>
+        <w:rPr>
+          <w:rFonts w:ascii="Times New Roman" w:hAnsi="Times New Roman" w:cs="Times New Roman"/>
+          <w:sz w:val="24"/>
+          <w:szCs w:val="24"/>
+        </w:rPr>
+        <w:t xml:space="preserve"> </w:t>
+      </w:r>
+      <w:r>
+        <w:rPr>
+          <w:rFonts w:ascii="Times New Roman" w:hAnsi="Times New Roman" w:cs="Times New Roman"/>
+          <w:sz w:val="24"/>
+          <w:szCs w:val="24"/>
+        </w:rPr>
+        <w:t>Obec</w:t>
+      </w:r>
+      <w:r>
+        <w:rPr>
+          <w:rFonts w:ascii="Times New Roman" w:hAnsi="Times New Roman" w:cs="Times New Roman"/>
+          <w:sz w:val="24"/>
+          <w:szCs w:val="24"/>
+        </w:rPr>
+        <w:t xml:space="preserve">. Okres, ktoré vedia vrátiť typ ako </w:t>
       </w:r>
       <w:proofErr w:type="spellStart"/>
       <w:r>
@@ -417,7 +618,127 @@
           <w:sz w:val="24"/>
           <w:szCs w:val="24"/>
         </w:rPr>
-        <w:t xml:space="preserve"> a naopak a taktiež posúvanie dní.</w:t>
+        <w:t xml:space="preserve">, kvôli vypisovaniu do GUI. Trieda Okres si ešte navyše oproti </w:t>
+      </w:r>
+      <w:proofErr w:type="spellStart"/>
+      <w:r>
+        <w:rPr>
+          <w:rFonts w:ascii="Times New Roman" w:hAnsi="Times New Roman" w:cs="Times New Roman"/>
+          <w:sz w:val="24"/>
+          <w:szCs w:val="24"/>
+        </w:rPr>
+        <w:t>Arei</w:t>
+      </w:r>
+      <w:proofErr w:type="spellEnd"/>
+      <w:r>
+        <w:rPr>
+          <w:rFonts w:ascii="Times New Roman" w:hAnsi="Times New Roman" w:cs="Times New Roman"/>
+          <w:sz w:val="24"/>
+          <w:szCs w:val="24"/>
+        </w:rPr>
+        <w:t xml:space="preserve"> ukladá názov kraja v ktorom sa nachádza, trieda Obec</w:t>
+      </w:r>
+      <w:r>
+        <w:rPr>
+          <w:rFonts w:ascii="Times New Roman" w:hAnsi="Times New Roman" w:cs="Times New Roman"/>
+          <w:sz w:val="24"/>
+          <w:szCs w:val="24"/>
+        </w:rPr>
+        <w:t xml:space="preserve"> si ešte navyše oproti </w:t>
+      </w:r>
+      <w:proofErr w:type="spellStart"/>
+      <w:r>
+        <w:rPr>
+          <w:rFonts w:ascii="Times New Roman" w:hAnsi="Times New Roman" w:cs="Times New Roman"/>
+          <w:sz w:val="24"/>
+          <w:szCs w:val="24"/>
+        </w:rPr>
+        <w:t>Arei</w:t>
+      </w:r>
+      <w:proofErr w:type="spellEnd"/>
+      <w:r>
+        <w:rPr>
+          <w:rFonts w:ascii="Times New Roman" w:hAnsi="Times New Roman" w:cs="Times New Roman"/>
+          <w:sz w:val="24"/>
+          <w:szCs w:val="24"/>
+        </w:rPr>
+        <w:t xml:space="preserve"> ukladá názov kraja</w:t>
+      </w:r>
+      <w:r>
+        <w:rPr>
+          <w:rFonts w:ascii="Times New Roman" w:hAnsi="Times New Roman" w:cs="Times New Roman"/>
+          <w:sz w:val="24"/>
+          <w:szCs w:val="24"/>
+        </w:rPr>
+        <w:t xml:space="preserve"> a názov okresu v ktorom sa </w:t>
+      </w:r>
+      <w:proofErr w:type="spellStart"/>
+      <w:r>
+        <w:rPr>
+          <w:rFonts w:ascii="Times New Roman" w:hAnsi="Times New Roman" w:cs="Times New Roman"/>
+          <w:sz w:val="24"/>
+          <w:szCs w:val="24"/>
+        </w:rPr>
+        <w:t>nacházda</w:t>
+      </w:r>
+      <w:proofErr w:type="spellEnd"/>
+      <w:r>
+        <w:rPr>
+          <w:rFonts w:ascii="Times New Roman" w:hAnsi="Times New Roman" w:cs="Times New Roman"/>
+          <w:sz w:val="24"/>
+          <w:szCs w:val="24"/>
+        </w:rPr>
+        <w:t>.</w:t>
+      </w:r>
+      <w:r>
+        <w:rPr>
+          <w:rFonts w:ascii="Times New Roman" w:hAnsi="Times New Roman" w:cs="Times New Roman"/>
+          <w:sz w:val="24"/>
+          <w:szCs w:val="24"/>
+        </w:rPr>
+        <w:t xml:space="preserve"> </w:t>
+      </w:r>
+      <w:r>
+        <w:rPr>
+          <w:rFonts w:ascii="Times New Roman" w:hAnsi="Times New Roman" w:cs="Times New Roman"/>
+          <w:sz w:val="24"/>
+          <w:szCs w:val="24"/>
+        </w:rPr>
+        <w:t xml:space="preserve">Každá </w:t>
+      </w:r>
+      <w:proofErr w:type="spellStart"/>
+      <w:r>
+        <w:rPr>
+          <w:rFonts w:ascii="Times New Roman" w:hAnsi="Times New Roman" w:cs="Times New Roman"/>
+          <w:sz w:val="24"/>
+          <w:szCs w:val="24"/>
+        </w:rPr>
+        <w:t>Area</w:t>
+      </w:r>
+      <w:proofErr w:type="spellEnd"/>
+      <w:r>
+        <w:rPr>
+          <w:rFonts w:ascii="Times New Roman" w:hAnsi="Times New Roman" w:cs="Times New Roman"/>
+          <w:sz w:val="24"/>
+          <w:szCs w:val="24"/>
+        </w:rPr>
+        <w:t xml:space="preserve"> taktiež obsahuje pole výsledkov volebných kôl. Na 0-tej </w:t>
+      </w:r>
+      <w:r>
+        <w:rPr>
+          <w:rFonts w:ascii="Times New Roman" w:hAnsi="Times New Roman" w:cs="Times New Roman"/>
+          <w:sz w:val="24"/>
+          <w:szCs w:val="24"/>
+        </w:rPr>
+        <w:t>pozícii</w:t>
+      </w:r>
+      <w:r>
+        <w:rPr>
+          <w:rFonts w:ascii="Times New Roman" w:hAnsi="Times New Roman" w:cs="Times New Roman"/>
+          <w:sz w:val="24"/>
+          <w:szCs w:val="24"/>
+        </w:rPr>
+        <w:t xml:space="preserve"> sa nachádzajú sumárne výsledky, na 1. výsledky prvého a na 2. výsledky druhého kola. </w:t>
       </w:r>
     </w:p>
     <w:p>
@@ -429,119 +750,289 @@
           <w:szCs w:val="24"/>
         </w:rPr>
       </w:pPr>
-      <w:r>
-        <w:rPr>
-          <w:rFonts w:ascii="Times New Roman" w:hAnsi="Times New Roman" w:cs="Times New Roman"/>
-          <w:sz w:val="24"/>
-          <w:szCs w:val="24"/>
+    </w:p>
+    <w:p>
+      <w:pPr>
+        <w:spacing w:line="276" w:lineRule="auto"/>
+        <w:rPr>
+          <w:rFonts w:ascii="Times New Roman" w:hAnsi="Times New Roman" w:cs="Times New Roman"/>
+          <w:sz w:val="24"/>
+          <w:szCs w:val="24"/>
+        </w:rPr>
+      </w:pPr>
+      <w:r>
+        <w:rPr>
+          <w:rStyle w:val="Nadpis1Char"/>
+        </w:rPr>
+        <w:t>Trieda Filter</w:t>
+      </w:r>
+      <w:r>
+        <w:rPr>
+          <w:rFonts w:ascii="Times New Roman" w:hAnsi="Times New Roman" w:cs="Times New Roman"/>
+          <w:sz w:val="24"/>
+          <w:szCs w:val="24"/>
+        </w:rPr>
+        <w:t xml:space="preserve"> </w:t>
+      </w:r>
+      <w:r>
+        <w:rPr>
+          <w:rFonts w:ascii="Times New Roman" w:hAnsi="Times New Roman" w:cs="Times New Roman"/>
+          <w:sz w:val="24"/>
+          <w:szCs w:val="24"/>
+        </w:rPr>
+        <w:t xml:space="preserve">obsahuje potomka </w:t>
+      </w:r>
+      <w:proofErr w:type="spellStart"/>
+      <w:r>
+        <w:rPr>
+          <w:rFonts w:ascii="Times New Roman" w:hAnsi="Times New Roman" w:cs="Times New Roman"/>
+          <w:sz w:val="24"/>
+          <w:szCs w:val="24"/>
+        </w:rPr>
+        <w:t>Filter_FI</w:t>
+      </w:r>
+      <w:proofErr w:type="spellEnd"/>
+      <w:r>
+        <w:rPr>
+          <w:rFonts w:ascii="Times New Roman" w:hAnsi="Times New Roman" w:cs="Times New Roman"/>
+          <w:sz w:val="24"/>
+          <w:szCs w:val="24"/>
+        </w:rPr>
+        <w:t xml:space="preserve"> a </w:t>
+      </w:r>
+      <w:proofErr w:type="spellStart"/>
+      <w:r>
+        <w:rPr>
+          <w:rFonts w:ascii="Times New Roman" w:hAnsi="Times New Roman" w:cs="Times New Roman"/>
+          <w:sz w:val="24"/>
+          <w:szCs w:val="24"/>
+        </w:rPr>
+        <w:t>Filter_fi</w:t>
+      </w:r>
+      <w:proofErr w:type="spellEnd"/>
+      <w:r>
+        <w:rPr>
+          <w:rFonts w:ascii="Times New Roman" w:hAnsi="Times New Roman" w:cs="Times New Roman"/>
+          <w:sz w:val="24"/>
+          <w:szCs w:val="24"/>
+        </w:rPr>
+        <w:t xml:space="preserve">, kedy </w:t>
+      </w:r>
+      <w:proofErr w:type="spellStart"/>
+      <w:r>
+        <w:rPr>
+          <w:rFonts w:ascii="Times New Roman" w:hAnsi="Times New Roman" w:cs="Times New Roman"/>
+          <w:sz w:val="24"/>
+          <w:szCs w:val="24"/>
+        </w:rPr>
+        <w:t>Filter_FI</w:t>
+      </w:r>
+      <w:proofErr w:type="spellEnd"/>
+      <w:r>
+        <w:rPr>
+          <w:rFonts w:ascii="Times New Roman" w:hAnsi="Times New Roman" w:cs="Times New Roman"/>
+          <w:sz w:val="24"/>
+          <w:szCs w:val="24"/>
+        </w:rPr>
+        <w:t xml:space="preserve"> má definovaný rozsah, zatiaľ čo </w:t>
+      </w:r>
+      <w:proofErr w:type="spellStart"/>
+      <w:r>
+        <w:rPr>
+          <w:rFonts w:ascii="Times New Roman" w:hAnsi="Times New Roman" w:cs="Times New Roman"/>
+          <w:sz w:val="24"/>
+          <w:szCs w:val="24"/>
+        </w:rPr>
+        <w:t>Filter_fi</w:t>
+      </w:r>
+      <w:proofErr w:type="spellEnd"/>
+      <w:r>
+        <w:rPr>
+          <w:rFonts w:ascii="Times New Roman" w:hAnsi="Times New Roman" w:cs="Times New Roman"/>
+          <w:sz w:val="24"/>
+          <w:szCs w:val="24"/>
+        </w:rPr>
+        <w:t xml:space="preserve"> len porovnáva hodnoty.</w:t>
+      </w:r>
+      <w:r>
+        <w:rPr>
+          <w:rFonts w:ascii="Times New Roman" w:hAnsi="Times New Roman" w:cs="Times New Roman"/>
+          <w:sz w:val="24"/>
+          <w:szCs w:val="24"/>
+        </w:rPr>
+        <w:t xml:space="preserve"> </w:t>
+      </w:r>
+      <w:r>
+        <w:rPr>
+          <w:rFonts w:ascii="Times New Roman" w:hAnsi="Times New Roman" w:cs="Times New Roman"/>
+          <w:sz w:val="24"/>
+          <w:szCs w:val="24"/>
+        </w:rPr>
+        <w:t xml:space="preserve">Taktiež sa tu nachádzajú konkrétne filtre, ktoré boli v zadaní, konkrétne </w:t>
+      </w:r>
+      <w:proofErr w:type="spellStart"/>
+      <w:r>
+        <w:rPr>
+          <w:rFonts w:ascii="Times New Roman" w:hAnsi="Times New Roman" w:cs="Times New Roman"/>
+          <w:sz w:val="24"/>
+          <w:szCs w:val="24"/>
+        </w:rPr>
+        <w:t>FilterHasName</w:t>
+      </w:r>
+      <w:proofErr w:type="spellEnd"/>
+      <w:r>
+        <w:rPr>
+          <w:rFonts w:ascii="Times New Roman" w:hAnsi="Times New Roman" w:cs="Times New Roman"/>
+          <w:sz w:val="24"/>
+          <w:szCs w:val="24"/>
+        </w:rPr>
+        <w:t xml:space="preserve">, </w:t>
+      </w:r>
+      <w:proofErr w:type="spellStart"/>
+      <w:r>
+        <w:rPr>
+          <w:rFonts w:ascii="Times New Roman" w:hAnsi="Times New Roman" w:cs="Times New Roman"/>
+          <w:sz w:val="24"/>
+          <w:szCs w:val="24"/>
+        </w:rPr>
+        <w:t>FilterVolici</w:t>
+      </w:r>
+      <w:proofErr w:type="spellEnd"/>
+      <w:r>
+        <w:rPr>
+          <w:rFonts w:ascii="Times New Roman" w:hAnsi="Times New Roman" w:cs="Times New Roman"/>
+          <w:sz w:val="24"/>
+          <w:szCs w:val="24"/>
+        </w:rPr>
+        <w:t xml:space="preserve">, </w:t>
+      </w:r>
+      <w:proofErr w:type="spellStart"/>
+      <w:r>
+        <w:rPr>
+          <w:rFonts w:ascii="Times New Roman" w:hAnsi="Times New Roman" w:cs="Times New Roman"/>
+          <w:sz w:val="24"/>
+          <w:szCs w:val="24"/>
+        </w:rPr>
+        <w:t>FilterUcast</w:t>
+      </w:r>
+      <w:proofErr w:type="spellEnd"/>
+      <w:r>
+        <w:rPr>
+          <w:rFonts w:ascii="Times New Roman" w:hAnsi="Times New Roman" w:cs="Times New Roman"/>
+          <w:sz w:val="24"/>
+          <w:szCs w:val="24"/>
+        </w:rPr>
+        <w:t xml:space="preserve">, </w:t>
+      </w:r>
+      <w:proofErr w:type="spellStart"/>
+      <w:r>
+        <w:rPr>
+          <w:rFonts w:ascii="Times New Roman" w:hAnsi="Times New Roman" w:cs="Times New Roman"/>
+          <w:sz w:val="24"/>
+          <w:szCs w:val="24"/>
+        </w:rPr>
+        <w:t>FilterPrislusnostObce</w:t>
+      </w:r>
+      <w:proofErr w:type="spellEnd"/>
+      <w:r>
+        <w:rPr>
+          <w:rFonts w:ascii="Times New Roman" w:hAnsi="Times New Roman" w:cs="Times New Roman"/>
+          <w:sz w:val="24"/>
+          <w:szCs w:val="24"/>
+        </w:rPr>
+        <w:t>.</w:t>
+      </w:r>
+    </w:p>
+    <w:p>
+      <w:pPr>
+        <w:spacing w:line="276" w:lineRule="auto"/>
+        <w:rPr>
+          <w:rFonts w:ascii="Times New Roman" w:hAnsi="Times New Roman" w:cs="Times New Roman"/>
+          <w:sz w:val="24"/>
+          <w:szCs w:val="24"/>
+        </w:rPr>
+      </w:pPr>
+    </w:p>
+    <w:p>
+      <w:pPr>
+        <w:spacing w:line="276" w:lineRule="auto"/>
+        <w:rPr>
+          <w:rFonts w:ascii="Times New Roman" w:hAnsi="Times New Roman" w:cs="Times New Roman"/>
+          <w:sz w:val="24"/>
+          <w:szCs w:val="24"/>
+        </w:rPr>
+      </w:pPr>
+      <w:r>
+        <w:rPr>
+          <w:rStyle w:val="Nadpis1Char"/>
         </w:rPr>
         <w:t xml:space="preserve">Trieda </w:t>
       </w:r>
       <w:proofErr w:type="spellStart"/>
       <w:r>
         <w:rPr>
-          <w:rFonts w:ascii="Times New Roman" w:hAnsi="Times New Roman" w:cs="Times New Roman"/>
-          <w:sz w:val="24"/>
-          <w:szCs w:val="24"/>
-        </w:rPr>
-        <w:t>Dron</w:t>
-      </w:r>
-      <w:proofErr w:type="spellEnd"/>
-      <w:r>
-        <w:rPr>
-          <w:rFonts w:ascii="Times New Roman" w:hAnsi="Times New Roman" w:cs="Times New Roman"/>
-          <w:sz w:val="24"/>
-          <w:szCs w:val="24"/>
-        </w:rPr>
-        <w:t xml:space="preserve"> obsahuje všetky potrebné informácie ohľadom </w:t>
-      </w:r>
-      <w:proofErr w:type="spellStart"/>
-      <w:r>
-        <w:rPr>
-          <w:rFonts w:ascii="Times New Roman" w:hAnsi="Times New Roman" w:cs="Times New Roman"/>
-          <w:sz w:val="24"/>
-          <w:szCs w:val="24"/>
-        </w:rPr>
-        <w:t>drona</w:t>
-      </w:r>
-      <w:proofErr w:type="spellEnd"/>
-      <w:r>
-        <w:rPr>
-          <w:rFonts w:ascii="Times New Roman" w:hAnsi="Times New Roman" w:cs="Times New Roman"/>
-          <w:sz w:val="24"/>
-          <w:szCs w:val="24"/>
-        </w:rPr>
-        <w:t xml:space="preserve">, ako je </w:t>
-      </w:r>
-      <w:proofErr w:type="spellStart"/>
-      <w:r>
-        <w:rPr>
-          <w:rFonts w:ascii="Times New Roman" w:hAnsi="Times New Roman" w:cs="Times New Roman"/>
-          <w:sz w:val="24"/>
-          <w:szCs w:val="24"/>
-        </w:rPr>
-        <w:t>napríkla</w:t>
-      </w:r>
-      <w:proofErr w:type="spellEnd"/>
-      <w:r>
-        <w:rPr>
-          <w:rFonts w:ascii="Times New Roman" w:hAnsi="Times New Roman" w:cs="Times New Roman"/>
-          <w:sz w:val="24"/>
-          <w:szCs w:val="24"/>
-        </w:rPr>
-        <w:t xml:space="preserve"> stav nabitia, počet nalietaných kilometrov</w:t>
-      </w:r>
-      <w:r>
-        <w:rPr>
-          <w:rFonts w:ascii="Times New Roman" w:hAnsi="Times New Roman" w:cs="Times New Roman"/>
-          <w:sz w:val="24"/>
-          <w:szCs w:val="24"/>
-        </w:rPr>
-        <w:t xml:space="preserve">, dokedy bude </w:t>
-      </w:r>
-      <w:proofErr w:type="spellStart"/>
-      <w:r>
-        <w:rPr>
-          <w:rFonts w:ascii="Times New Roman" w:hAnsi="Times New Roman" w:cs="Times New Roman"/>
-          <w:sz w:val="24"/>
-          <w:szCs w:val="24"/>
-        </w:rPr>
-        <w:t>dron</w:t>
-      </w:r>
-      <w:proofErr w:type="spellEnd"/>
-      <w:r>
-        <w:rPr>
-          <w:rFonts w:ascii="Times New Roman" w:hAnsi="Times New Roman" w:cs="Times New Roman"/>
-          <w:sz w:val="24"/>
-          <w:szCs w:val="24"/>
-        </w:rPr>
-        <w:t xml:space="preserve"> vyťažený</w:t>
-      </w:r>
-      <w:r>
-        <w:rPr>
-          <w:rFonts w:ascii="Times New Roman" w:hAnsi="Times New Roman" w:cs="Times New Roman"/>
-          <w:sz w:val="24"/>
-          <w:szCs w:val="24"/>
-        </w:rPr>
-        <w:t xml:space="preserve"> a pod. Taktiež v nej môžem vytvárať rôzne typy </w:t>
-      </w:r>
-      <w:proofErr w:type="spellStart"/>
-      <w:r>
-        <w:rPr>
-          <w:rFonts w:ascii="Times New Roman" w:hAnsi="Times New Roman" w:cs="Times New Roman"/>
-          <w:sz w:val="24"/>
-          <w:szCs w:val="24"/>
-        </w:rPr>
-        <w:t>dronov</w:t>
-      </w:r>
-      <w:proofErr w:type="spellEnd"/>
-      <w:r>
-        <w:rPr>
-          <w:rFonts w:ascii="Times New Roman" w:hAnsi="Times New Roman" w:cs="Times New Roman"/>
-          <w:sz w:val="24"/>
-          <w:szCs w:val="24"/>
-        </w:rPr>
-        <w:t>, s rozličnými priemernými rýchlosťami, časom nabíjania, či maximálnou dobou letu (podľa zadania). Trieda má front zásielok, ktorý má v daný deň spracovať.</w:t>
+          <w:rStyle w:val="Nadpis1Char"/>
+        </w:rPr>
+        <w:t>Kriterium</w:t>
+      </w:r>
+      <w:proofErr w:type="spellEnd"/>
+      <w:r>
+        <w:rPr>
+          <w:rFonts w:ascii="Times New Roman" w:hAnsi="Times New Roman" w:cs="Times New Roman"/>
+          <w:sz w:val="24"/>
+          <w:szCs w:val="24"/>
+        </w:rPr>
+        <w:t xml:space="preserve"> </w:t>
+      </w:r>
+      <w:r>
+        <w:rPr>
+          <w:rFonts w:ascii="Times New Roman" w:hAnsi="Times New Roman" w:cs="Times New Roman"/>
+          <w:sz w:val="24"/>
+          <w:szCs w:val="24"/>
+        </w:rPr>
+        <w:t>obsahuje všetky potrebne kritéria, tak ako boli opísané v zadaní napríklad.</w:t>
+      </w:r>
+      <w:r>
+        <w:t xml:space="preserve"> </w:t>
+      </w:r>
+      <w:proofErr w:type="spellStart"/>
+      <w:r>
+        <w:rPr>
+          <w:rFonts w:ascii="Times New Roman" w:hAnsi="Times New Roman" w:cs="Times New Roman"/>
+          <w:sz w:val="24"/>
+          <w:szCs w:val="24"/>
+        </w:rPr>
+        <w:t>KriteriumNazov</w:t>
+      </w:r>
+      <w:proofErr w:type="spellEnd"/>
+      <w:r>
+        <w:rPr>
+          <w:rFonts w:ascii="Times New Roman" w:hAnsi="Times New Roman" w:cs="Times New Roman"/>
+          <w:sz w:val="24"/>
+          <w:szCs w:val="24"/>
+        </w:rPr>
+        <w:t>,</w:t>
+      </w:r>
+      <w:r>
+        <w:t xml:space="preserve"> </w:t>
+      </w:r>
+      <w:proofErr w:type="spellStart"/>
+      <w:r>
+        <w:rPr>
+          <w:rFonts w:ascii="Times New Roman" w:hAnsi="Times New Roman" w:cs="Times New Roman"/>
+          <w:sz w:val="24"/>
+          <w:szCs w:val="24"/>
+        </w:rPr>
+        <w:t>KriteriumPrislusnostObce</w:t>
+      </w:r>
+      <w:proofErr w:type="spellEnd"/>
+      <w:r>
+        <w:rPr>
+          <w:rFonts w:ascii="Times New Roman" w:hAnsi="Times New Roman" w:cs="Times New Roman"/>
+          <w:sz w:val="24"/>
+          <w:szCs w:val="24"/>
+        </w:rPr>
+        <w:t>...</w:t>
       </w:r>
     </w:p>
     <w:p>
@@ -553,74 +1044,6 @@
           <w:szCs w:val="24"/>
         </w:rPr>
       </w:pPr>
-      <w:r>
-        <w:rPr>
-          <w:rFonts w:ascii="Times New Roman" w:hAnsi="Times New Roman" w:cs="Times New Roman"/>
-          <w:sz w:val="24"/>
-          <w:szCs w:val="24"/>
-        </w:rPr>
-        <w:t>Trieda Firma zastrešuje jednotlivé funkcie a spájanie ostatných tried</w:t>
-      </w:r>
-      <w:r>
-        <w:rPr>
-          <w:rFonts w:ascii="Times New Roman" w:hAnsi="Times New Roman" w:cs="Times New Roman"/>
-          <w:sz w:val="24"/>
-          <w:szCs w:val="24"/>
-        </w:rPr>
-        <w:t xml:space="preserve">, </w:t>
-      </w:r>
-      <w:r>
-        <w:rPr>
-          <w:rFonts w:ascii="Times New Roman" w:hAnsi="Times New Roman" w:cs="Times New Roman"/>
-          <w:sz w:val="24"/>
-          <w:szCs w:val="24"/>
-        </w:rPr>
-        <w:t>uchováva zoznamy na</w:t>
-      </w:r>
-      <w:r>
-        <w:rPr>
-          <w:rFonts w:ascii="Times New Roman" w:hAnsi="Times New Roman" w:cs="Times New Roman"/>
-          <w:sz w:val="24"/>
-          <w:szCs w:val="24"/>
-        </w:rPr>
-        <w:t xml:space="preserve"> všetky prekladiská, všetky autá ktoré má k </w:t>
-      </w:r>
-      <w:proofErr w:type="spellStart"/>
-      <w:r>
-        <w:rPr>
-          <w:rFonts w:ascii="Times New Roman" w:hAnsi="Times New Roman" w:cs="Times New Roman"/>
-          <w:sz w:val="24"/>
-          <w:szCs w:val="24"/>
-        </w:rPr>
-        <w:t>dispozicií</w:t>
-      </w:r>
-      <w:proofErr w:type="spellEnd"/>
-      <w:r>
-        <w:rPr>
-          <w:rFonts w:ascii="Times New Roman" w:hAnsi="Times New Roman" w:cs="Times New Roman"/>
-          <w:sz w:val="24"/>
-          <w:szCs w:val="24"/>
-        </w:rPr>
-        <w:t xml:space="preserve"> a taktiež všetky objednávky, ktoré dostala. Taktiež rieši celý proces prijatia objednávky, aj s možnosťou zamietnutia, zo strany firmy, alebo </w:t>
-      </w:r>
-      <w:proofErr w:type="spellStart"/>
-      <w:r>
-        <w:rPr>
-          <w:rFonts w:ascii="Times New Roman" w:hAnsi="Times New Roman" w:cs="Times New Roman"/>
-          <w:sz w:val="24"/>
-          <w:szCs w:val="24"/>
-        </w:rPr>
-        <w:t>usera</w:t>
-      </w:r>
-      <w:proofErr w:type="spellEnd"/>
-      <w:r>
-        <w:rPr>
-          <w:rFonts w:ascii="Times New Roman" w:hAnsi="Times New Roman" w:cs="Times New Roman"/>
-          <w:sz w:val="24"/>
-          <w:szCs w:val="24"/>
-        </w:rPr>
-        <w:t>.</w:t>
-      </w:r>
     </w:p>
     <w:p>
       <w:pPr>
@@ -633,38 +1056,16 @@
       </w:pPr>
       <w:r>
         <w:rPr>
-          <w:rFonts w:ascii="Times New Roman" w:hAnsi="Times New Roman" w:cs="Times New Roman"/>
-          <w:sz w:val="24"/>
-          <w:szCs w:val="24"/>
+          <w:rStyle w:val="Nadpis1Char"/>
         </w:rPr>
         <w:t xml:space="preserve">Trieda </w:t>
       </w:r>
       <w:proofErr w:type="spellStart"/>
       <w:r>
         <w:rPr>
-          <w:rFonts w:ascii="Times New Roman" w:hAnsi="Times New Roman" w:cs="Times New Roman"/>
-          <w:sz w:val="24"/>
-          <w:szCs w:val="24"/>
-        </w:rPr>
-        <w:t>Konstanty</w:t>
-      </w:r>
-      <w:proofErr w:type="spellEnd"/>
-      <w:r>
-        <w:rPr>
-          <w:rFonts w:ascii="Times New Roman" w:hAnsi="Times New Roman" w:cs="Times New Roman"/>
-          <w:sz w:val="24"/>
-          <w:szCs w:val="24"/>
-        </w:rPr>
-        <w:t xml:space="preserve"> obsahuje ako vyplýva z názvu konštanty a </w:t>
-      </w:r>
-      <w:proofErr w:type="spellStart"/>
-      <w:r>
-        <w:rPr>
-          <w:rFonts w:ascii="Times New Roman" w:hAnsi="Times New Roman" w:cs="Times New Roman"/>
-          <w:sz w:val="24"/>
-          <w:szCs w:val="24"/>
-        </w:rPr>
-        <w:t>enumy</w:t>
+          <w:rStyle w:val="Nadpis1Char"/>
+        </w:rPr>
+        <w:t>Nacitanie</w:t>
       </w:r>
       <w:proofErr w:type="spellEnd"/>
       <w:r>
@@ -681,7 +1082,33 @@
           <w:sz w:val="24"/>
           <w:szCs w:val="24"/>
         </w:rPr>
-        <w:t>pre jednoduchšie sa orientovanie v kóde, prípadnú zmenu.</w:t>
+        <w:t>sa stará o vytváranie štruktúr, načítanie z </w:t>
+      </w:r>
+      <w:proofErr w:type="spellStart"/>
+      <w:r>
+        <w:rPr>
+          <w:rFonts w:ascii="Times New Roman" w:hAnsi="Times New Roman" w:cs="Times New Roman"/>
+          <w:sz w:val="24"/>
+          <w:szCs w:val="24"/>
+        </w:rPr>
+        <w:t>csv</w:t>
+      </w:r>
+      <w:proofErr w:type="spellEnd"/>
+      <w:r>
+        <w:rPr>
+          <w:rFonts w:ascii="Times New Roman" w:hAnsi="Times New Roman" w:cs="Times New Roman"/>
+          <w:sz w:val="24"/>
+          <w:szCs w:val="24"/>
+        </w:rPr>
+        <w:t xml:space="preserve"> súboru a zaradenie do správnych štruktúr.</w:t>
+      </w:r>
+      <w:r>
+        <w:rPr>
+          <w:rFonts w:ascii="Times New Roman" w:hAnsi="Times New Roman" w:cs="Times New Roman"/>
+          <w:sz w:val="24"/>
+          <w:szCs w:val="24"/>
+        </w:rPr>
+        <w:t xml:space="preserve"> Taktiež zabezpečuje prepočítavanie sumárnych štatistík za obidve kolá.</w:t>
       </w:r>
     </w:p>
     <w:p>
@@ -693,40 +1120,28 @@
           <w:szCs w:val="24"/>
         </w:rPr>
       </w:pPr>
-      <w:r>
-        <w:rPr>
-          <w:rFonts w:ascii="Times New Roman" w:hAnsi="Times New Roman" w:cs="Times New Roman"/>
-          <w:sz w:val="24"/>
-          <w:szCs w:val="24"/>
+    </w:p>
+    <w:p>
+      <w:pPr>
+        <w:spacing w:line="276" w:lineRule="auto"/>
+        <w:rPr>
+          <w:rFonts w:ascii="Times New Roman" w:hAnsi="Times New Roman" w:cs="Times New Roman"/>
+          <w:sz w:val="24"/>
+          <w:szCs w:val="24"/>
+        </w:rPr>
+      </w:pPr>
+      <w:r>
+        <w:rPr>
+          <w:rStyle w:val="Nadpis1Char"/>
         </w:rPr>
         <w:t xml:space="preserve">Trieda </w:t>
       </w:r>
       <w:proofErr w:type="spellStart"/>
       <w:r>
         <w:rPr>
-          <w:rFonts w:ascii="Times New Roman" w:hAnsi="Times New Roman" w:cs="Times New Roman"/>
-          <w:sz w:val="24"/>
-          <w:szCs w:val="24"/>
-        </w:rPr>
-        <w:t>Objednavka</w:t>
-      </w:r>
-      <w:proofErr w:type="spellEnd"/>
-      <w:r>
-        <w:rPr>
-          <w:rFonts w:ascii="Times New Roman" w:hAnsi="Times New Roman" w:cs="Times New Roman"/>
-          <w:sz w:val="24"/>
-          <w:szCs w:val="24"/>
-        </w:rPr>
-        <w:t xml:space="preserve"> obsahuje ešte </w:t>
-      </w:r>
-      <w:proofErr w:type="spellStart"/>
-      <w:r>
-        <w:rPr>
-          <w:rFonts w:ascii="Times New Roman" w:hAnsi="Times New Roman" w:cs="Times New Roman"/>
-          <w:sz w:val="24"/>
-          <w:szCs w:val="24"/>
-        </w:rPr>
-        <w:t>subclassy</w:t>
+          <w:rStyle w:val="Nadpis1Char"/>
+        </w:rPr>
+        <w:t>VolebneKolo</w:t>
       </w:r>
       <w:proofErr w:type="spellEnd"/>
       <w:r>
@@ -737,59 +1152,29 @@
         </w:rPr>
         <w:t xml:space="preserve"> </w:t>
       </w:r>
-      <w:proofErr w:type="spellStart"/>
-      <w:r>
-        <w:rPr>
-          <w:rFonts w:ascii="Times New Roman" w:hAnsi="Times New Roman" w:cs="Times New Roman"/>
-          <w:sz w:val="24"/>
-          <w:szCs w:val="24"/>
-        </w:rPr>
-        <w:t>Odosielatel</w:t>
-      </w:r>
-      <w:proofErr w:type="spellEnd"/>
-      <w:r>
-        <w:rPr>
-          <w:rFonts w:ascii="Times New Roman" w:hAnsi="Times New Roman" w:cs="Times New Roman"/>
-          <w:sz w:val="24"/>
-          <w:szCs w:val="24"/>
-        </w:rPr>
-        <w:t xml:space="preserve"> a </w:t>
-      </w:r>
-      <w:proofErr w:type="spellStart"/>
-      <w:r>
-        <w:rPr>
-          <w:rFonts w:ascii="Times New Roman" w:hAnsi="Times New Roman" w:cs="Times New Roman"/>
-          <w:sz w:val="24"/>
-          <w:szCs w:val="24"/>
-        </w:rPr>
-        <w:t>Adresat</w:t>
-      </w:r>
-      <w:proofErr w:type="spellEnd"/>
-      <w:r>
-        <w:rPr>
-          <w:rFonts w:ascii="Times New Roman" w:hAnsi="Times New Roman" w:cs="Times New Roman"/>
-          <w:sz w:val="24"/>
-          <w:szCs w:val="24"/>
-        </w:rPr>
-        <w:t xml:space="preserve">, kedy si pri každom uchováva región a vzdialenosť od lokálneho prekladiska v danom regióne. Objednávka ďalej vie svoj stav, dátum a čas spracovania, či dôvod </w:t>
-      </w:r>
-      <w:proofErr w:type="spellStart"/>
-      <w:r>
-        <w:rPr>
-          <w:rFonts w:ascii="Times New Roman" w:hAnsi="Times New Roman" w:cs="Times New Roman"/>
-          <w:sz w:val="24"/>
-          <w:szCs w:val="24"/>
-        </w:rPr>
-        <w:t>priípadného</w:t>
-      </w:r>
-      <w:proofErr w:type="spellEnd"/>
-      <w:r>
-        <w:rPr>
-          <w:rFonts w:ascii="Times New Roman" w:hAnsi="Times New Roman" w:cs="Times New Roman"/>
-          <w:sz w:val="24"/>
-          <w:szCs w:val="24"/>
-        </w:rPr>
-        <w:t xml:space="preserve"> zamietnutia zo strany firmy.</w:t>
+      <w:r>
+        <w:rPr>
+          <w:rFonts w:ascii="Times New Roman" w:hAnsi="Times New Roman" w:cs="Times New Roman"/>
+          <w:sz w:val="24"/>
+          <w:szCs w:val="24"/>
+        </w:rPr>
+        <w:t xml:space="preserve">obsahuje všetky dáta z volebného kola, ako napríklad </w:t>
+      </w:r>
+      <w:r>
+        <w:rPr>
+          <w:rFonts w:ascii="Times New Roman" w:hAnsi="Times New Roman" w:cs="Times New Roman"/>
+          <w:sz w:val="24"/>
+          <w:szCs w:val="24"/>
+        </w:rPr>
+        <w:t>počet</w:t>
+      </w:r>
+      <w:r>
+        <w:rPr>
+          <w:rFonts w:ascii="Times New Roman" w:hAnsi="Times New Roman" w:cs="Times New Roman"/>
+          <w:sz w:val="24"/>
+          <w:szCs w:val="24"/>
+        </w:rPr>
+        <w:t xml:space="preserve"> voličov, účasť voličov a pod.</w:t>
       </w:r>
     </w:p>
     <w:p>
@@ -801,32 +1186,6 @@
           <w:szCs w:val="24"/>
         </w:rPr>
       </w:pPr>
-      <w:r>
-        <w:rPr>
-          <w:rFonts w:ascii="Times New Roman" w:hAnsi="Times New Roman" w:cs="Times New Roman"/>
-          <w:sz w:val="24"/>
-          <w:szCs w:val="24"/>
-        </w:rPr>
-        <w:t xml:space="preserve">Trieda Prekladisko, má na starosť správu prekladísk v regiónoch (podľa mapy). Obsahuje zoznam </w:t>
-      </w:r>
-      <w:proofErr w:type="spellStart"/>
-      <w:r>
-        <w:rPr>
-          <w:rFonts w:ascii="Times New Roman" w:hAnsi="Times New Roman" w:cs="Times New Roman"/>
-          <w:sz w:val="24"/>
-          <w:szCs w:val="24"/>
-        </w:rPr>
-        <w:t>dronov</w:t>
-      </w:r>
-      <w:proofErr w:type="spellEnd"/>
-      <w:r>
-        <w:rPr>
-          <w:rFonts w:ascii="Times New Roman" w:hAnsi="Times New Roman" w:cs="Times New Roman"/>
-          <w:sz w:val="24"/>
-          <w:szCs w:val="24"/>
-        </w:rPr>
-        <w:t>, ktorí sú k dispozícií v danom prekladisku, či zoznam, ktoré cez deň prijalo a večer (pod 21:00) sa odovzdajú vozidlu, ktoré ich prevezie do centrálneho skladu.</w:t>
-      </w:r>
     </w:p>
     <w:p>
       <w:pPr>
@@ -839,629 +1198,75 @@
       </w:pPr>
       <w:r>
         <w:rPr>
-          <w:rFonts w:ascii="Times New Roman" w:hAnsi="Times New Roman" w:cs="Times New Roman"/>
-          <w:sz w:val="24"/>
-          <w:szCs w:val="24"/>
-        </w:rPr>
-        <w:t xml:space="preserve">Trieda Vozidlo obsahuje všetky potrebné informácie o vozidle, hlavne zoznam prekladísk, ktorými bude prechádzať a vykladať/nakladať zásielky a taktiež zoznam zásielok, ktoré už „vyzdvihol“ z lokálnych </w:t>
-      </w:r>
-      <w:proofErr w:type="spellStart"/>
-      <w:r>
-        <w:rPr>
-          <w:rFonts w:ascii="Times New Roman" w:hAnsi="Times New Roman" w:cs="Times New Roman"/>
-          <w:sz w:val="24"/>
-          <w:szCs w:val="24"/>
-        </w:rPr>
-        <w:t>prekladsísk</w:t>
-      </w:r>
-      <w:proofErr w:type="spellEnd"/>
-      <w:r>
-        <w:rPr>
-          <w:rFonts w:ascii="Times New Roman" w:hAnsi="Times New Roman" w:cs="Times New Roman"/>
-          <w:sz w:val="24"/>
-          <w:szCs w:val="24"/>
-        </w:rPr>
-        <w:t>.</w:t>
-      </w:r>
-    </w:p>
-    <w:p>
-      <w:pPr>
-        <w:spacing w:line="276" w:lineRule="auto"/>
-        <w:rPr>
-          <w:rFonts w:ascii="Times New Roman" w:hAnsi="Times New Roman" w:cs="Times New Roman"/>
-          <w:sz w:val="24"/>
-          <w:szCs w:val="24"/>
-        </w:rPr>
-      </w:pPr>
-      <w:r>
-        <w:rPr>
-          <w:rFonts w:ascii="Times New Roman" w:hAnsi="Times New Roman" w:cs="Times New Roman"/>
-          <w:sz w:val="24"/>
-          <w:szCs w:val="24"/>
+          <w:rStyle w:val="Nadpis1Char"/>
         </w:rPr>
         <w:t xml:space="preserve">Trieda </w:t>
       </w:r>
       <w:proofErr w:type="spellStart"/>
       <w:r>
         <w:rPr>
-          <w:rFonts w:ascii="Times New Roman" w:hAnsi="Times New Roman" w:cs="Times New Roman"/>
-          <w:sz w:val="24"/>
-          <w:szCs w:val="24"/>
-        </w:rPr>
-        <w:t>Z</w:t>
-      </w:r>
-      <w:r>
-        <w:rPr>
-          <w:rFonts w:ascii="Times New Roman" w:hAnsi="Times New Roman" w:cs="Times New Roman"/>
-          <w:sz w:val="24"/>
-          <w:szCs w:val="24"/>
-        </w:rPr>
-        <w:t>asielka</w:t>
-      </w:r>
-      <w:proofErr w:type="spellEnd"/>
-      <w:r>
-        <w:rPr>
-          <w:rFonts w:ascii="Times New Roman" w:hAnsi="Times New Roman" w:cs="Times New Roman"/>
-          <w:sz w:val="24"/>
-          <w:szCs w:val="24"/>
-        </w:rPr>
-        <w:t xml:space="preserve"> obsahuje o</w:t>
-      </w:r>
-      <w:r>
-        <w:rPr>
-          <w:rFonts w:ascii="Times New Roman" w:hAnsi="Times New Roman" w:cs="Times New Roman"/>
-          <w:sz w:val="24"/>
-          <w:szCs w:val="24"/>
-        </w:rPr>
-        <w:t xml:space="preserve">bjednávku zákazníka, ale funguje ako pomocná trieda pre </w:t>
-      </w:r>
-      <w:proofErr w:type="spellStart"/>
-      <w:r>
-        <w:rPr>
-          <w:rFonts w:ascii="Times New Roman" w:hAnsi="Times New Roman" w:cs="Times New Roman"/>
-          <w:sz w:val="24"/>
-          <w:szCs w:val="24"/>
-        </w:rPr>
-        <w:t>zasielku</w:t>
-      </w:r>
-      <w:proofErr w:type="spellEnd"/>
-      <w:r>
-        <w:rPr>
-          <w:rFonts w:ascii="Times New Roman" w:hAnsi="Times New Roman" w:cs="Times New Roman"/>
-          <w:sz w:val="24"/>
-          <w:szCs w:val="24"/>
-        </w:rPr>
-        <w:t xml:space="preserve">, aby som ju mohol jednoduchšie prepravovať či už vozidlom do centrálneho sklad, alebo k adresátovi pomocou </w:t>
-      </w:r>
-      <w:proofErr w:type="spellStart"/>
-      <w:r>
-        <w:rPr>
-          <w:rFonts w:ascii="Times New Roman" w:hAnsi="Times New Roman" w:cs="Times New Roman"/>
-          <w:sz w:val="24"/>
-          <w:szCs w:val="24"/>
-        </w:rPr>
-        <w:t>drona</w:t>
-      </w:r>
-      <w:proofErr w:type="spellEnd"/>
-      <w:r>
-        <w:rPr>
-          <w:rFonts w:ascii="Times New Roman" w:hAnsi="Times New Roman" w:cs="Times New Roman"/>
-          <w:sz w:val="24"/>
-          <w:szCs w:val="24"/>
-        </w:rPr>
-        <w:t>.</w:t>
-      </w:r>
-    </w:p>
-    <w:p>
-      <w:pPr>
-        <w:spacing w:line="276" w:lineRule="auto"/>
-        <w:rPr>
-          <w:rFonts w:ascii="Times New Roman" w:hAnsi="Times New Roman" w:cs="Times New Roman"/>
-          <w:sz w:val="24"/>
-          <w:szCs w:val="24"/>
-        </w:rPr>
-      </w:pPr>
-      <w:r>
-        <w:rPr>
-          <w:rFonts w:ascii="Times New Roman" w:hAnsi="Times New Roman" w:cs="Times New Roman"/>
-          <w:sz w:val="24"/>
-          <w:szCs w:val="24"/>
-        </w:rPr>
-        <w:t>Trieda U</w:t>
-      </w:r>
-      <w:r>
-        <w:rPr>
-          <w:rFonts w:ascii="Times New Roman" w:hAnsi="Times New Roman" w:cs="Times New Roman"/>
-          <w:sz w:val="24"/>
-          <w:szCs w:val="24"/>
-        </w:rPr>
-        <w:t>I</w:t>
-      </w:r>
-      <w:r>
-        <w:rPr>
-          <w:rFonts w:ascii="Times New Roman" w:hAnsi="Times New Roman" w:cs="Times New Roman"/>
-          <w:sz w:val="24"/>
-          <w:szCs w:val="24"/>
-        </w:rPr>
-        <w:t xml:space="preserve"> má „nekonečnú slučku“ a rieši jednotlivú obsluhu triedy firma.</w:t>
-      </w:r>
-    </w:p>
-    <w:p>
-      <w:pPr>
-        <w:spacing w:line="276" w:lineRule="auto"/>
-        <w:rPr>
-          <w:rFonts w:ascii="Times New Roman" w:hAnsi="Times New Roman" w:cs="Times New Roman"/>
-          <w:sz w:val="24"/>
-          <w:szCs w:val="24"/>
-        </w:rPr>
-      </w:pPr>
-      <w:r>
-        <w:rPr>
-          <w:rFonts w:ascii="Times New Roman" w:hAnsi="Times New Roman" w:cs="Times New Roman"/>
-          <w:sz w:val="24"/>
-          <w:szCs w:val="24"/>
-        </w:rPr>
-        <w:t xml:space="preserve">Trieda </w:t>
-      </w:r>
-      <w:proofErr w:type="spellStart"/>
-      <w:r>
-        <w:rPr>
-          <w:rFonts w:ascii="Times New Roman" w:hAnsi="Times New Roman" w:cs="Times New Roman"/>
-          <w:sz w:val="24"/>
-          <w:szCs w:val="24"/>
-        </w:rPr>
-        <w:t>main</w:t>
-      </w:r>
-      <w:proofErr w:type="spellEnd"/>
-      <w:r>
-        <w:rPr>
-          <w:rFonts w:ascii="Times New Roman" w:hAnsi="Times New Roman" w:cs="Times New Roman"/>
-          <w:sz w:val="24"/>
-          <w:szCs w:val="24"/>
-        </w:rPr>
-        <w:t xml:space="preserve"> spúšťa UI.</w:t>
-      </w:r>
-      <w:r>
+          <w:rStyle w:val="Nadpis1Char"/>
+        </w:rPr>
+        <w:t>MyForm</w:t>
+      </w:r>
+      <w:proofErr w:type="spellEnd"/>
+      <w:r>
+        <w:rPr>
+          <w:rFonts w:ascii="Times New Roman" w:hAnsi="Times New Roman" w:cs="Times New Roman"/>
+          <w:sz w:val="24"/>
+          <w:szCs w:val="24"/>
+        </w:rPr>
+        <w:t xml:space="preserve"> </w:t>
+      </w:r>
+      <w:r>
+        <w:rPr>
+          <w:rFonts w:ascii="Times New Roman" w:hAnsi="Times New Roman" w:cs="Times New Roman"/>
+          <w:sz w:val="24"/>
+          <w:szCs w:val="24"/>
+        </w:rPr>
+        <w:t>zastupujúca GUI rozhranie.</w:t>
+      </w:r>
+    </w:p>
+    <w:p>
+      <w:pPr>
+        <w:pStyle w:val="Nadpis2"/>
+        <w:spacing w:after="240"/>
         <w:rPr>
           <w:rFonts w:ascii="Times New Roman" w:hAnsi="Times New Roman" w:cs="Times New Roman"/>
           <w:sz w:val="32"/>
           <w:szCs w:val="32"/>
         </w:rPr>
-        <w:br w:type="page"/>
-      </w:r>
-    </w:p>
-    <w:p>
-      <w:pPr>
-        <w:pStyle w:val="Nadpis2"/>
-        <w:spacing w:after="240"/>
+      </w:pPr>
+      <w:r>
         <w:rPr>
           <w:rFonts w:ascii="Times New Roman" w:hAnsi="Times New Roman" w:cs="Times New Roman"/>
           <w:sz w:val="32"/>
           <w:szCs w:val="32"/>
         </w:rPr>
-      </w:pPr>
+        <w:lastRenderedPageBreak/>
+        <w:t xml:space="preserve">Popis </w:t>
+      </w:r>
+      <w:proofErr w:type="spellStart"/>
       <w:r>
         <w:rPr>
           <w:rFonts w:ascii="Times New Roman" w:hAnsi="Times New Roman" w:cs="Times New Roman"/>
           <w:sz w:val="32"/>
           <w:szCs w:val="32"/>
         </w:rPr>
-        <w:lastRenderedPageBreak/>
-        <w:t xml:space="preserve">Popis </w:t>
-      </w:r>
-      <w:proofErr w:type="spellStart"/>
+        <w:t>implemetácie</w:t>
+      </w:r>
+      <w:proofErr w:type="spellEnd"/>
       <w:r>
         <w:rPr>
           <w:rFonts w:ascii="Times New Roman" w:hAnsi="Times New Roman" w:cs="Times New Roman"/>
           <w:sz w:val="32"/>
           <w:szCs w:val="32"/>
         </w:rPr>
-        <w:t>implemetácie</w:t>
-      </w:r>
-      <w:proofErr w:type="spellEnd"/>
-      <w:r>
-        <w:rPr>
-          <w:rFonts w:ascii="Times New Roman" w:hAnsi="Times New Roman" w:cs="Times New Roman"/>
-          <w:sz w:val="32"/>
-          <w:szCs w:val="32"/>
-        </w:rPr>
         <w:t xml:space="preserve"> údajových štruktúr</w:t>
       </w:r>
     </w:p>
     <w:p>
       <w:pPr>
-        <w:spacing w:line="276" w:lineRule="auto"/>
-        <w:rPr>
-          <w:rFonts w:ascii="Times New Roman" w:hAnsi="Times New Roman" w:cs="Times New Roman"/>
-          <w:sz w:val="24"/>
-          <w:szCs w:val="24"/>
-        </w:rPr>
-      </w:pPr>
-      <w:r>
-        <w:rPr>
-          <w:rFonts w:ascii="Times New Roman" w:hAnsi="Times New Roman" w:cs="Times New Roman"/>
-          <w:sz w:val="24"/>
-          <w:szCs w:val="24"/>
-        </w:rPr>
-        <w:t>V </w:t>
-      </w:r>
-      <w:proofErr w:type="spellStart"/>
-      <w:r>
-        <w:rPr>
-          <w:rFonts w:ascii="Times New Roman" w:hAnsi="Times New Roman" w:cs="Times New Roman"/>
-          <w:sz w:val="24"/>
-          <w:szCs w:val="24"/>
-        </w:rPr>
-        <w:t>Centralnom</w:t>
-      </w:r>
-      <w:proofErr w:type="spellEnd"/>
-      <w:r>
-        <w:rPr>
-          <w:rFonts w:ascii="Times New Roman" w:hAnsi="Times New Roman" w:cs="Times New Roman"/>
-          <w:sz w:val="24"/>
-          <w:szCs w:val="24"/>
-        </w:rPr>
-        <w:t xml:space="preserve"> sklade, používam </w:t>
-      </w:r>
-      <w:proofErr w:type="spellStart"/>
-      <w:r>
-        <w:rPr>
-          <w:rFonts w:ascii="Times New Roman" w:hAnsi="Times New Roman" w:cs="Times New Roman"/>
-          <w:sz w:val="24"/>
-          <w:szCs w:val="24"/>
-        </w:rPr>
-        <w:t>ArrayList</w:t>
-      </w:r>
-      <w:proofErr w:type="spellEnd"/>
-      <w:r>
-        <w:rPr>
-          <w:rFonts w:ascii="Times New Roman" w:hAnsi="Times New Roman" w:cs="Times New Roman"/>
-          <w:sz w:val="24"/>
-          <w:szCs w:val="24"/>
-        </w:rPr>
-        <w:t xml:space="preserve"> na evidovanie zásielok ktoré tam „vyložili“ vozidlá v daný deň.</w:t>
-      </w:r>
-    </w:p>
-    <w:p>
-      <w:pPr>
-        <w:spacing w:line="276" w:lineRule="auto"/>
-        <w:rPr>
-          <w:rFonts w:ascii="Times New Roman" w:hAnsi="Times New Roman" w:cs="Times New Roman"/>
-          <w:sz w:val="24"/>
-          <w:szCs w:val="24"/>
-        </w:rPr>
-      </w:pPr>
-      <w:r>
-        <w:rPr>
-          <w:rFonts w:ascii="Times New Roman" w:hAnsi="Times New Roman" w:cs="Times New Roman"/>
-          <w:sz w:val="24"/>
-          <w:szCs w:val="24"/>
-        </w:rPr>
-        <w:t>V</w:t>
-      </w:r>
-      <w:r>
-        <w:rPr>
-          <w:rFonts w:ascii="Times New Roman" w:hAnsi="Times New Roman" w:cs="Times New Roman"/>
-          <w:sz w:val="24"/>
-          <w:szCs w:val="24"/>
-        </w:rPr>
-        <w:t> </w:t>
-      </w:r>
-      <w:proofErr w:type="spellStart"/>
-      <w:r>
-        <w:rPr>
-          <w:rFonts w:ascii="Times New Roman" w:hAnsi="Times New Roman" w:cs="Times New Roman"/>
-          <w:sz w:val="24"/>
-          <w:szCs w:val="24"/>
-        </w:rPr>
-        <w:t>Dronovi</w:t>
-      </w:r>
-      <w:proofErr w:type="spellEnd"/>
-      <w:r>
-        <w:rPr>
-          <w:rFonts w:ascii="Times New Roman" w:hAnsi="Times New Roman" w:cs="Times New Roman"/>
-          <w:sz w:val="24"/>
-          <w:szCs w:val="24"/>
-        </w:rPr>
-        <w:t xml:space="preserve"> používam </w:t>
-      </w:r>
-      <w:r>
-        <w:rPr>
-          <w:rFonts w:ascii="Times New Roman" w:hAnsi="Times New Roman" w:cs="Times New Roman"/>
-          <w:sz w:val="24"/>
-          <w:szCs w:val="24"/>
-        </w:rPr>
-        <w:t xml:space="preserve">explicitný </w:t>
-      </w:r>
-      <w:proofErr w:type="spellStart"/>
-      <w:r>
-        <w:rPr>
-          <w:rFonts w:ascii="Times New Roman" w:hAnsi="Times New Roman" w:cs="Times New Roman"/>
-          <w:sz w:val="24"/>
-          <w:szCs w:val="24"/>
-        </w:rPr>
-        <w:t>fron</w:t>
-      </w:r>
-      <w:proofErr w:type="spellEnd"/>
-      <w:r>
-        <w:rPr>
-          <w:rFonts w:ascii="Times New Roman" w:hAnsi="Times New Roman" w:cs="Times New Roman"/>
-          <w:sz w:val="24"/>
-          <w:szCs w:val="24"/>
-        </w:rPr>
-        <w:t>, pretože potrebujem zásielky spracovávať postupne</w:t>
-      </w:r>
-      <w:r>
-        <w:rPr>
-          <w:rFonts w:ascii="Times New Roman" w:hAnsi="Times New Roman" w:cs="Times New Roman"/>
-          <w:sz w:val="24"/>
-          <w:szCs w:val="24"/>
-        </w:rPr>
-        <w:t xml:space="preserve"> podľa času pridania objednávky, to znamená. Vyberám z prvého miesta, ukladám na posledné.</w:t>
-      </w:r>
-    </w:p>
-    <w:p>
-      <w:pPr>
-        <w:spacing w:line="276" w:lineRule="auto"/>
-        <w:rPr>
-          <w:rFonts w:ascii="Times New Roman" w:hAnsi="Times New Roman" w:cs="Times New Roman"/>
-          <w:sz w:val="24"/>
-          <w:szCs w:val="24"/>
-        </w:rPr>
-      </w:pPr>
-      <w:r>
-        <w:rPr>
-          <w:rFonts w:ascii="Times New Roman" w:hAnsi="Times New Roman" w:cs="Times New Roman"/>
-          <w:sz w:val="24"/>
-          <w:szCs w:val="24"/>
-        </w:rPr>
-        <w:t xml:space="preserve">V triede Firma </w:t>
-      </w:r>
-      <w:r>
-        <w:rPr>
-          <w:rFonts w:ascii="Times New Roman" w:hAnsi="Times New Roman" w:cs="Times New Roman"/>
-          <w:sz w:val="24"/>
-          <w:szCs w:val="24"/>
-        </w:rPr>
-        <w:t xml:space="preserve">si ukladám do </w:t>
-      </w:r>
-      <w:proofErr w:type="spellStart"/>
-      <w:r>
-        <w:rPr>
-          <w:rFonts w:ascii="Times New Roman" w:hAnsi="Times New Roman" w:cs="Times New Roman"/>
-          <w:sz w:val="24"/>
-          <w:szCs w:val="24"/>
-        </w:rPr>
-        <w:t>ArrayListu</w:t>
-      </w:r>
-      <w:proofErr w:type="spellEnd"/>
-      <w:r>
-        <w:rPr>
-          <w:rFonts w:ascii="Times New Roman" w:hAnsi="Times New Roman" w:cs="Times New Roman"/>
-          <w:sz w:val="24"/>
-          <w:szCs w:val="24"/>
-        </w:rPr>
-        <w:t xml:space="preserve"> zoznam všetkých vozidiel, ktoré má firma k dispozícií. Vozidlá mám zoradené podľa dátumu pridania. Na zoznam </w:t>
-      </w:r>
-      <w:proofErr w:type="spellStart"/>
-      <w:r>
-        <w:rPr>
-          <w:rFonts w:ascii="Times New Roman" w:hAnsi="Times New Roman" w:cs="Times New Roman"/>
-          <w:sz w:val="24"/>
-          <w:szCs w:val="24"/>
-        </w:rPr>
-        <w:t>prekladíska</w:t>
-      </w:r>
-      <w:proofErr w:type="spellEnd"/>
-      <w:r>
-        <w:rPr>
-          <w:rFonts w:ascii="Times New Roman" w:hAnsi="Times New Roman" w:cs="Times New Roman"/>
-          <w:sz w:val="24"/>
-          <w:szCs w:val="24"/>
-        </w:rPr>
-        <w:t xml:space="preserve"> danej firmy používam </w:t>
-      </w:r>
-      <w:proofErr w:type="spellStart"/>
-      <w:r>
-        <w:rPr>
-          <w:rFonts w:ascii="Times New Roman" w:hAnsi="Times New Roman" w:cs="Times New Roman"/>
-          <w:sz w:val="24"/>
-          <w:szCs w:val="24"/>
-        </w:rPr>
-        <w:t>Array</w:t>
-      </w:r>
-      <w:r>
-        <w:rPr>
-          <w:rFonts w:ascii="Times New Roman" w:hAnsi="Times New Roman" w:cs="Times New Roman"/>
-          <w:sz w:val="24"/>
-          <w:szCs w:val="24"/>
-        </w:rPr>
-        <w:t>List</w:t>
-      </w:r>
-      <w:proofErr w:type="spellEnd"/>
-      <w:r>
-        <w:rPr>
-          <w:rFonts w:ascii="Times New Roman" w:hAnsi="Times New Roman" w:cs="Times New Roman"/>
-          <w:sz w:val="24"/>
-          <w:szCs w:val="24"/>
-        </w:rPr>
-        <w:t xml:space="preserve">, kvôli </w:t>
-      </w:r>
-      <w:r>
-        <w:rPr>
-          <w:rFonts w:ascii="Times New Roman" w:hAnsi="Times New Roman" w:cs="Times New Roman"/>
-          <w:sz w:val="24"/>
-          <w:szCs w:val="24"/>
-        </w:rPr>
-        <w:t>možnému pridaniu, či odobratiu prekladiska v priebehu narastania firmy, alebo otvorenie v inom štáte</w:t>
-      </w:r>
-      <w:r>
-        <w:rPr>
-          <w:rFonts w:ascii="Times New Roman" w:hAnsi="Times New Roman" w:cs="Times New Roman"/>
-          <w:sz w:val="24"/>
-          <w:szCs w:val="24"/>
-        </w:rPr>
-        <w:t>.</w:t>
-      </w:r>
-    </w:p>
-    <w:p>
-      <w:pPr>
-        <w:spacing w:line="276" w:lineRule="auto"/>
-        <w:rPr>
-          <w:rFonts w:ascii="Times New Roman" w:hAnsi="Times New Roman" w:cs="Times New Roman"/>
-          <w:sz w:val="24"/>
-          <w:szCs w:val="24"/>
-        </w:rPr>
-      </w:pPr>
-      <w:r>
-        <w:rPr>
-          <w:rFonts w:ascii="Times New Roman" w:hAnsi="Times New Roman" w:cs="Times New Roman"/>
-          <w:sz w:val="24"/>
-          <w:szCs w:val="24"/>
-        </w:rPr>
-        <w:t xml:space="preserve">Na objednávky, ktoré firma má som použil </w:t>
-      </w:r>
-      <w:proofErr w:type="spellStart"/>
-      <w:r>
-        <w:rPr>
-          <w:rFonts w:ascii="Times New Roman" w:hAnsi="Times New Roman" w:cs="Times New Roman"/>
-          <w:sz w:val="24"/>
-          <w:szCs w:val="24"/>
-        </w:rPr>
-        <w:t>LinkedList</w:t>
-      </w:r>
-      <w:proofErr w:type="spellEnd"/>
-      <w:r>
-        <w:rPr>
-          <w:rFonts w:ascii="Times New Roman" w:hAnsi="Times New Roman" w:cs="Times New Roman"/>
-          <w:sz w:val="24"/>
-          <w:szCs w:val="24"/>
-        </w:rPr>
-        <w:t>, z dôvodu veľkého množstva pamäte, ktoré by mohla pri veľkom množstve objednávok táto štruktúra zabrať. V triede si totižto značím každú objednávku aj ak bola zamietnutá, zrušená, či zrealizovaná</w:t>
-      </w:r>
-      <w:r>
-        <w:rPr>
-          <w:rFonts w:ascii="Times New Roman" w:hAnsi="Times New Roman" w:cs="Times New Roman"/>
-          <w:sz w:val="24"/>
-          <w:szCs w:val="24"/>
-        </w:rPr>
-        <w:t>.</w:t>
-      </w:r>
-    </w:p>
-    <w:p>
-      <w:pPr>
-        <w:spacing w:line="276" w:lineRule="auto"/>
-        <w:rPr>
-          <w:rFonts w:ascii="Times New Roman" w:hAnsi="Times New Roman" w:cs="Times New Roman"/>
-          <w:sz w:val="24"/>
-          <w:szCs w:val="24"/>
-        </w:rPr>
-      </w:pPr>
-      <w:r>
-        <w:rPr>
-          <w:rFonts w:ascii="Times New Roman" w:hAnsi="Times New Roman" w:cs="Times New Roman"/>
-          <w:sz w:val="24"/>
-          <w:szCs w:val="24"/>
-        </w:rPr>
-        <w:t xml:space="preserve">V triede </w:t>
-      </w:r>
-      <w:r>
-        <w:rPr>
-          <w:rFonts w:ascii="Times New Roman" w:hAnsi="Times New Roman" w:cs="Times New Roman"/>
-          <w:sz w:val="24"/>
-          <w:szCs w:val="24"/>
-        </w:rPr>
-        <w:t>P</w:t>
-      </w:r>
-      <w:r>
-        <w:rPr>
-          <w:rFonts w:ascii="Times New Roman" w:hAnsi="Times New Roman" w:cs="Times New Roman"/>
-          <w:sz w:val="24"/>
-          <w:szCs w:val="24"/>
-        </w:rPr>
-        <w:t xml:space="preserve">rekladisko používam dvakrát štruktúru </w:t>
-      </w:r>
-      <w:proofErr w:type="spellStart"/>
-      <w:r>
-        <w:rPr>
-          <w:rFonts w:ascii="Times New Roman" w:hAnsi="Times New Roman" w:cs="Times New Roman"/>
-          <w:sz w:val="24"/>
-          <w:szCs w:val="24"/>
-        </w:rPr>
-        <w:t>ArrayList</w:t>
-      </w:r>
-      <w:proofErr w:type="spellEnd"/>
-      <w:r>
-        <w:rPr>
-          <w:rFonts w:ascii="Times New Roman" w:hAnsi="Times New Roman" w:cs="Times New Roman"/>
-          <w:sz w:val="24"/>
-          <w:szCs w:val="24"/>
-        </w:rPr>
-        <w:t xml:space="preserve"> to konkrétne na zoznam </w:t>
-      </w:r>
-      <w:proofErr w:type="spellStart"/>
-      <w:r>
-        <w:rPr>
-          <w:rFonts w:ascii="Times New Roman" w:hAnsi="Times New Roman" w:cs="Times New Roman"/>
-          <w:sz w:val="24"/>
-          <w:szCs w:val="24"/>
-        </w:rPr>
-        <w:t>dronov</w:t>
-      </w:r>
-      <w:proofErr w:type="spellEnd"/>
-      <w:r>
-        <w:rPr>
-          <w:rFonts w:ascii="Times New Roman" w:hAnsi="Times New Roman" w:cs="Times New Roman"/>
-          <w:sz w:val="24"/>
-          <w:szCs w:val="24"/>
-        </w:rPr>
-        <w:t>, ktoré má lokálne prekladisko k </w:t>
-      </w:r>
-      <w:proofErr w:type="spellStart"/>
-      <w:r>
-        <w:rPr>
-          <w:rFonts w:ascii="Times New Roman" w:hAnsi="Times New Roman" w:cs="Times New Roman"/>
-          <w:sz w:val="24"/>
-          <w:szCs w:val="24"/>
-        </w:rPr>
-        <w:t>dispozicíí</w:t>
-      </w:r>
-      <w:proofErr w:type="spellEnd"/>
-      <w:r>
-        <w:rPr>
-          <w:rFonts w:ascii="Times New Roman" w:hAnsi="Times New Roman" w:cs="Times New Roman"/>
-          <w:sz w:val="24"/>
-          <w:szCs w:val="24"/>
-        </w:rPr>
-        <w:t xml:space="preserve"> a</w:t>
-      </w:r>
-      <w:r>
-        <w:rPr>
-          <w:rFonts w:ascii="Times New Roman" w:hAnsi="Times New Roman" w:cs="Times New Roman"/>
-          <w:sz w:val="24"/>
-          <w:szCs w:val="24"/>
-        </w:rPr>
-        <w:t> </w:t>
-      </w:r>
-      <w:r>
-        <w:rPr>
-          <w:rFonts w:ascii="Times New Roman" w:hAnsi="Times New Roman" w:cs="Times New Roman"/>
-          <w:sz w:val="24"/>
-          <w:szCs w:val="24"/>
-        </w:rPr>
-        <w:t>zoznam</w:t>
-      </w:r>
-      <w:r>
-        <w:rPr>
-          <w:rFonts w:ascii="Times New Roman" w:hAnsi="Times New Roman" w:cs="Times New Roman"/>
-          <w:sz w:val="24"/>
-          <w:szCs w:val="24"/>
-        </w:rPr>
-        <w:t xml:space="preserve"> zásielok, ktoré sa nachádzajú v lokálnom prekladisku a pre ktoré večer príde vozidlo.</w:t>
-      </w:r>
-    </w:p>
-    <w:p>
-      <w:pPr>
         <w:spacing w:line="259" w:lineRule="auto"/>
         <w:rPr>
           <w:rFonts w:ascii="Times New Roman" w:hAnsi="Times New Roman" w:cs="Times New Roman"/>
@@ -1475,67 +1280,87 @@
           <w:sz w:val="24"/>
           <w:szCs w:val="24"/>
         </w:rPr>
-        <w:t xml:space="preserve">Trieda </w:t>
-      </w:r>
-      <w:r>
-        <w:rPr>
-          <w:rFonts w:ascii="Times New Roman" w:hAnsi="Times New Roman" w:cs="Times New Roman"/>
-          <w:sz w:val="24"/>
-          <w:szCs w:val="24"/>
-        </w:rPr>
-        <w:t>V</w:t>
-      </w:r>
-      <w:r>
-        <w:rPr>
-          <w:rFonts w:ascii="Times New Roman" w:hAnsi="Times New Roman" w:cs="Times New Roman"/>
-          <w:sz w:val="24"/>
-          <w:szCs w:val="24"/>
-        </w:rPr>
-        <w:t xml:space="preserve">ozidlo obsahuje zoznam lokálnych prekladísk, ktorými bude ráno a večer </w:t>
-      </w:r>
-      <w:proofErr w:type="spellStart"/>
-      <w:r>
-        <w:rPr>
-          <w:rFonts w:ascii="Times New Roman" w:hAnsi="Times New Roman" w:cs="Times New Roman"/>
-          <w:sz w:val="24"/>
-          <w:szCs w:val="24"/>
-        </w:rPr>
-        <w:t>prechádzaž</w:t>
-      </w:r>
-      <w:proofErr w:type="spellEnd"/>
-      <w:r>
-        <w:rPr>
-          <w:rFonts w:ascii="Times New Roman" w:hAnsi="Times New Roman" w:cs="Times New Roman"/>
-          <w:sz w:val="24"/>
-          <w:szCs w:val="24"/>
-        </w:rPr>
-        <w:t xml:space="preserve">. Je tvorený pomocou štruktúry </w:t>
-      </w:r>
-      <w:proofErr w:type="spellStart"/>
-      <w:r>
-        <w:rPr>
-          <w:rFonts w:ascii="Times New Roman" w:hAnsi="Times New Roman" w:cs="Times New Roman"/>
-          <w:sz w:val="24"/>
-          <w:szCs w:val="24"/>
-        </w:rPr>
-        <w:t>LinkedList</w:t>
-      </w:r>
-      <w:proofErr w:type="spellEnd"/>
-      <w:r>
-        <w:rPr>
-          <w:rFonts w:ascii="Times New Roman" w:hAnsi="Times New Roman" w:cs="Times New Roman"/>
-          <w:sz w:val="24"/>
-          <w:szCs w:val="24"/>
-        </w:rPr>
-        <w:t>.</w:t>
-      </w:r>
-      <w:r>
-        <w:rPr>
-          <w:rFonts w:ascii="Times New Roman" w:hAnsi="Times New Roman" w:cs="Times New Roman"/>
-          <w:sz w:val="24"/>
-          <w:szCs w:val="24"/>
-        </w:rPr>
-        <w:t xml:space="preserve"> Trieda ďalej obsahuje zoznam zásielok, ktoré sú vo vozidle „naložené“ a smerujú do lokálneho prekladiska alebo centrálneho skladu.</w:t>
+        <w:t>Všetky hlavné štruktúry sa vytvárajú už pri načítavaní dát.</w:t>
+      </w:r>
+      <w:r>
+        <w:rPr>
+          <w:rFonts w:ascii="Times New Roman" w:hAnsi="Times New Roman" w:cs="Times New Roman"/>
+          <w:sz w:val="24"/>
+          <w:szCs w:val="24"/>
+        </w:rPr>
+        <w:t xml:space="preserve"> Používam </w:t>
+      </w:r>
+      <w:proofErr w:type="spellStart"/>
+      <w:r>
+        <w:rPr>
+          <w:rFonts w:ascii="Times New Roman" w:hAnsi="Times New Roman" w:cs="Times New Roman"/>
+          <w:sz w:val="24"/>
+          <w:szCs w:val="24"/>
+        </w:rPr>
+        <w:t>Sorted</w:t>
+      </w:r>
+      <w:proofErr w:type="spellEnd"/>
+      <w:r>
+        <w:rPr>
+          <w:rFonts w:ascii="Times New Roman" w:hAnsi="Times New Roman" w:cs="Times New Roman"/>
+          <w:sz w:val="24"/>
+          <w:szCs w:val="24"/>
+        </w:rPr>
+        <w:t xml:space="preserve"> </w:t>
+      </w:r>
+      <w:proofErr w:type="spellStart"/>
+      <w:r>
+        <w:rPr>
+          <w:rFonts w:ascii="Times New Roman" w:hAnsi="Times New Roman" w:cs="Times New Roman"/>
+          <w:sz w:val="24"/>
+          <w:szCs w:val="24"/>
+        </w:rPr>
+        <w:t>Sequence</w:t>
+      </w:r>
+      <w:proofErr w:type="spellEnd"/>
+      <w:r>
+        <w:rPr>
+          <w:rFonts w:ascii="Times New Roman" w:hAnsi="Times New Roman" w:cs="Times New Roman"/>
+          <w:sz w:val="24"/>
+          <w:szCs w:val="24"/>
+        </w:rPr>
+        <w:t xml:space="preserve"> Table, jeden z hlavných dôvodov je čas, </w:t>
+      </w:r>
+      <w:proofErr w:type="spellStart"/>
+      <w:r>
+        <w:rPr>
+          <w:rFonts w:ascii="Times New Roman" w:hAnsi="Times New Roman" w:cs="Times New Roman"/>
+          <w:sz w:val="24"/>
+          <w:szCs w:val="24"/>
+        </w:rPr>
+        <w:t>kedže</w:t>
+      </w:r>
+      <w:proofErr w:type="spellEnd"/>
+      <w:r>
+        <w:rPr>
+          <w:rFonts w:ascii="Times New Roman" w:hAnsi="Times New Roman" w:cs="Times New Roman"/>
+          <w:sz w:val="24"/>
+          <w:szCs w:val="24"/>
+        </w:rPr>
+        <w:t xml:space="preserve"> som následne zistil, že môžem využiť napríklad aj </w:t>
+      </w:r>
+      <w:proofErr w:type="spellStart"/>
+      <w:r>
+        <w:rPr>
+          <w:rFonts w:ascii="Times New Roman" w:hAnsi="Times New Roman" w:cs="Times New Roman"/>
+          <w:sz w:val="24"/>
+          <w:szCs w:val="24"/>
+        </w:rPr>
+        <w:t>Treap</w:t>
+      </w:r>
+      <w:proofErr w:type="spellEnd"/>
+      <w:r>
+        <w:rPr>
+          <w:rFonts w:ascii="Times New Roman" w:hAnsi="Times New Roman" w:cs="Times New Roman"/>
+          <w:sz w:val="24"/>
+          <w:szCs w:val="24"/>
+        </w:rPr>
+        <w:t xml:space="preserve"> či BST, ale už som nestihol prerobiť prácu v GUI s týmito štruktúrami.</w:t>
       </w:r>
     </w:p>
     <w:p>
@@ -2189,7 +2014,7 @@
         </w:rPr>
         <w:t xml:space="preserve"> </w:t>
       </w:r>
-      <w:bookmarkStart w:id="0" w:name="_Hlk5265378"/>
+      <w:bookmarkStart w:id="1" w:name="_Hlk5265378"/>
       <w:r>
         <w:rPr>
           <w:rFonts w:ascii="Times New Roman" w:hAnsi="Times New Roman" w:cs="Times New Roman"/>
@@ -2198,7 +2023,7 @@
         </w:rPr>
         <w:t>má zložitosť má zložitosť O(n*m), kde m je počet prekladiska a m je počet objednávok, ktoré firma spracovala.</w:t>
       </w:r>
-      <w:bookmarkEnd w:id="0"/>
+      <w:bookmarkEnd w:id="1"/>
     </w:p>
     <w:p>
       <w:pPr>
@@ -2236,23 +2061,7 @@
           <w:sz w:val="24"/>
           <w:szCs w:val="24"/>
         </w:rPr>
-        <w:t xml:space="preserve">má zložitosť má </w:t>
-      </w:r>
-      <w:r>
-        <w:rPr>
-          <w:rFonts w:ascii="Times New Roman" w:hAnsi="Times New Roman" w:cs="Times New Roman"/>
-          <w:sz w:val="24"/>
-          <w:szCs w:val="24"/>
-        </w:rPr>
-        <w:t>zložitosť</w:t>
-      </w:r>
-      <w:r>
-        <w:rPr>
-          <w:rFonts w:ascii="Times New Roman" w:hAnsi="Times New Roman" w:cs="Times New Roman"/>
-          <w:sz w:val="24"/>
-          <w:szCs w:val="24"/>
-        </w:rPr>
-        <w:t xml:space="preserve"> O(n*m), kde m je počet prekladiska a m je p</w:t>
+        <w:t>má zložitosť má zložitosť O(n*m), kde m je počet prekladiska a m je p</w:t>
       </w:r>
       <w:r>
         <w:rPr>
@@ -2369,17 +2178,7 @@
           <w:sz w:val="24"/>
           <w:szCs w:val="24"/>
         </w:rPr>
-        <w:t>Vypísanie celkového počtu najazdených kilometrov v</w:t>
-      </w:r>
-      <w:bookmarkStart w:id="1" w:name="_GoBack"/>
-      <w:bookmarkEnd w:id="1"/>
-      <w:r>
-        <w:rPr>
-          <w:rFonts w:ascii="Times New Roman" w:hAnsi="Times New Roman" w:cs="Times New Roman"/>
-          <w:sz w:val="24"/>
-          <w:szCs w:val="24"/>
-        </w:rPr>
-        <w:t>šetkých vozidiel</w:t>
+        <w:t>Vypísanie celkového počtu najazdených kilometrov všetkých vozidiel</w:t>
       </w:r>
       <w:r>
         <w:rPr>
@@ -2459,6 +2258,25 @@
     </w:p>
     <w:p>
       <w:pPr>
+        <w:spacing w:line="259" w:lineRule="auto"/>
+        <w:rPr>
+          <w:rFonts w:ascii="Times New Roman" w:eastAsiaTheme="majorEastAsia" w:hAnsi="Times New Roman" w:cs="Times New Roman"/>
+          <w:color w:val="2F5496" w:themeColor="accent1" w:themeShade="BF"/>
+          <w:sz w:val="32"/>
+          <w:szCs w:val="32"/>
+        </w:rPr>
+      </w:pPr>
+      <w:r>
+        <w:rPr>
+          <w:rFonts w:ascii="Times New Roman" w:hAnsi="Times New Roman" w:cs="Times New Roman"/>
+          <w:sz w:val="32"/>
+          <w:szCs w:val="32"/>
+        </w:rPr>
+        <w:br w:type="page"/>
+      </w:r>
+    </w:p>
+    <w:p>
+      <w:pPr>
         <w:pStyle w:val="Nadpis2"/>
         <w:spacing w:after="240"/>
         <w:rPr>
@@ -2478,15 +2296,18 @@
       </w:r>
     </w:p>
     <w:p>
+      <w:pPr>
+        <w:spacing w:line="256" w:lineRule="auto"/>
+      </w:pPr>
       <w:r>
         <w:rPr>
           <w:noProof/>
         </w:rPr>
         <w:drawing>
-          <wp:inline distT="0" distB="0" distL="0" distR="0" wp14:anchorId="1D11DAFA" wp14:editId="4390AD73">
-            <wp:extent cx="5762625" cy="5524500"/>
-            <wp:effectExtent l="0" t="0" r="9525" b="0"/>
-            <wp:docPr id="3" name="Obrázok 3"/>
+          <wp:inline distT="0" distB="0" distL="0" distR="0" wp14:anchorId="4491DA4D" wp14:editId="4929ABF7">
+            <wp:extent cx="5760720" cy="3934460"/>
+            <wp:effectExtent l="0" t="0" r="0" b="8890"/>
+            <wp:docPr id="5" name="Obrázok 5"/>
             <wp:cNvGraphicFramePr>
               <a:graphicFrameLocks xmlns:a="http://schemas.openxmlformats.org/drawingml/2006/main" noChangeAspect="1"/>
             </wp:cNvGraphicFramePr>
@@ -2494,7 +2315,7 @@
               <a:graphicData uri="http://schemas.openxmlformats.org/drawingml/2006/picture">
                 <pic:pic xmlns:pic="http://schemas.openxmlformats.org/drawingml/2006/picture">
                   <pic:nvPicPr>
-                    <pic:cNvPr id="0" name="Picture 1"/>
+                    <pic:cNvPr id="0" name="Picture 3"/>
                     <pic:cNvPicPr>
                       <a:picLocks noChangeAspect="1" noChangeArrowheads="1"/>
                     </pic:cNvPicPr>
@@ -2515,7 +2336,7 @@
                   <pic:spPr bwMode="auto">
                     <a:xfrm>
                       <a:off x="0" y="0"/>
-                      <a:ext cx="5762625" cy="5524500"/>
+                      <a:ext cx="5760720" cy="3934460"/>
                     </a:xfrm>
                     <a:prstGeom prst="rect">
                       <a:avLst/>
@@ -2531,12 +2352,6 @@
           </wp:inline>
         </w:drawing>
       </w:r>
-    </w:p>
-    <w:p/>
-    <w:p>
-      <w:pPr>
-        <w:spacing w:line="256" w:lineRule="auto"/>
-      </w:pPr>
       <w:r>
         <w:br w:type="page"/>
       </w:r>
@@ -2575,8 +2390,26 @@
           <w:sz w:val="24"/>
           <w:szCs w:val="24"/>
         </w:rPr>
-        <w:t>Program obsahuje jednoduché konzolové užívateľské rozhranie. Jednotlivé pokyny sú číslované stačí sa riadiť upresňujúcim textom ktorý vyzýva užívateľa k akcií.</w:t>
-      </w:r>
+        <w:t xml:space="preserve">Program obsahuje jednoduché </w:t>
+      </w:r>
+      <w:r>
+        <w:rPr>
+          <w:rFonts w:ascii="Times New Roman" w:hAnsi="Times New Roman" w:cs="Times New Roman"/>
+          <w:sz w:val="24"/>
+          <w:szCs w:val="24"/>
+        </w:rPr>
+        <w:t xml:space="preserve">grafické </w:t>
+      </w:r>
+      <w:r>
+        <w:rPr>
+          <w:rFonts w:ascii="Times New Roman" w:hAnsi="Times New Roman" w:cs="Times New Roman"/>
+          <w:sz w:val="24"/>
+          <w:szCs w:val="24"/>
+        </w:rPr>
+        <w:t>užívateľské rozhranie.</w:t>
+      </w:r>
+      <w:bookmarkStart w:id="2" w:name="_GoBack"/>
+      <w:bookmarkEnd w:id="2"/>
     </w:p>
     <w:p/>
     <w:p>
@@ -2886,7 +2719,7 @@
       </w:pPr>
     </w:pPrDefault>
   </w:docDefaults>
-  <w:latentStyles w:defLockedState="0" w:defUIPriority="99" w:defSemiHidden="0" w:defUnhideWhenUsed="0" w:defQFormat="0" w:count="375">
+  <w:latentStyles w:defLockedState="0" w:defUIPriority="99" w:defSemiHidden="0" w:defUnhideWhenUsed="0" w:defQFormat="0" w:count="376">
     <w:lsdException w:name="Normal" w:uiPriority="0" w:qFormat="1"/>
     <w:lsdException w:name="heading 1" w:uiPriority="9" w:qFormat="1"/>
     <w:lsdException w:name="heading 2" w:semiHidden="1" w:uiPriority="9" w:unhideWhenUsed="1" w:qFormat="1"/>
@@ -3262,6 +3095,7 @@
     <w:lsdException w:name="Smart Hyperlink" w:semiHidden="1" w:unhideWhenUsed="1"/>
     <w:lsdException w:name="Hashtag" w:semiHidden="1" w:unhideWhenUsed="1"/>
     <w:lsdException w:name="Unresolved Mention" w:semiHidden="1" w:unhideWhenUsed="1"/>
+    <w:lsdException w:name="Smart Link" w:semiHidden="1" w:unhideWhenUsed="1"/>
   </w:latentStyles>
   <w:style w:type="paragraph" w:default="1" w:styleId="Normlny">
     <w:name w:val="Normal"/>
@@ -3318,7 +3152,6 @@
   <w:style w:type="character" w:default="1" w:styleId="Predvolenpsmoodseku">
     <w:name w:val="Default Paragraph Font"/>
     <w:uiPriority w:val="1"/>
-    <w:semiHidden/>
     <w:unhideWhenUsed/>
   </w:style>
   <w:style w:type="table" w:default="1" w:styleId="Normlnatabuka">
@@ -3787,7 +3620,7 @@
 </file>
 
 <file path=customXml/itemProps1.xml><?xml version="1.0" encoding="utf-8"?>
-<ds:datastoreItem xmlns:ds="http://schemas.openxmlformats.org/officeDocument/2006/customXml" ds:itemID="{605C2FFD-C9C0-49A4-9328-0403F95296B9}">
+<ds:datastoreItem xmlns:ds="http://schemas.openxmlformats.org/officeDocument/2006/customXml" ds:itemID="{30FF4A86-8AD7-4C73-ABCC-D78185A0474E}">
   <ds:schemaRefs>
     <ds:schemaRef ds:uri="http://schemas.openxmlformats.org/officeDocument/2006/bibliography"/>
   </ds:schemaRefs>

</xml_diff>

<commit_message>
na odovzdanie - final
</commit_message>
<xml_diff>
--- a/Dokumentácia AUS_02.docx
+++ b/Dokumentácia AUS_02.docx
@@ -1236,6 +1236,11 @@
     <w:p>
       <w:pPr>
         <w:spacing w:line="259" w:lineRule="auto"/>
+        <w:rPr>
+          <w:rFonts w:ascii="Times New Roman" w:hAnsi="Times New Roman" w:cs="Times New Roman"/>
+          <w:sz w:val="24"/>
+          <w:szCs w:val="24"/>
+        </w:rPr>
       </w:pPr>
       <w:r>
         <w:rPr>
@@ -1330,114 +1335,173 @@
         <w:t xml:space="preserve"> načítania a taktiež ideálnej zložitosti pristupovania prvkov pre moje potreby.</w:t>
       </w:r>
       <w:r>
+        <w:rPr>
+          <w:rFonts w:ascii="Times New Roman" w:hAnsi="Times New Roman" w:cs="Times New Roman"/>
+          <w:sz w:val="24"/>
+          <w:szCs w:val="24"/>
+        </w:rPr>
         <w:t xml:space="preserve"> </w:t>
       </w:r>
     </w:p>
     <w:p>
       <w:pPr>
         <w:spacing w:line="259" w:lineRule="auto"/>
-      </w:pPr>
-      <w:r>
-        <w:t>Ideálny prípad</w:t>
-      </w:r>
-      <w:r>
-        <w:t xml:space="preserve"> </w:t>
-      </w:r>
-      <w:r>
-        <w:t>Vlož prvok</w:t>
-      </w:r>
-      <w:r>
-        <w:t xml:space="preserve"> -&gt;</w:t>
-      </w:r>
-      <w:r>
-        <w:t xml:space="preserve"> O(log N) Zruš prvok</w:t>
-      </w:r>
-      <w:r>
-        <w:t xml:space="preserve"> -&gt; </w:t>
-      </w:r>
-      <w:r>
-        <w:t>O(log N)</w:t>
-      </w:r>
-      <w:r>
-        <w:t xml:space="preserve"> </w:t>
-      </w:r>
-      <w:r>
-        <w:t>Nájdi prvok</w:t>
-      </w:r>
-      <w:r>
-        <w:t xml:space="preserve"> -&gt;</w:t>
-      </w:r>
-      <w:r>
-        <w:t xml:space="preserve"> O(log N) </w:t>
+        <w:rPr>
+          <w:rFonts w:ascii="Times New Roman" w:hAnsi="Times New Roman" w:cs="Times New Roman"/>
+          <w:sz w:val="24"/>
+          <w:szCs w:val="24"/>
+        </w:rPr>
+      </w:pPr>
+      <w:r>
+        <w:rPr>
+          <w:rFonts w:ascii="Times New Roman" w:hAnsi="Times New Roman" w:cs="Times New Roman"/>
+          <w:sz w:val="24"/>
+          <w:szCs w:val="24"/>
+        </w:rPr>
+        <w:t xml:space="preserve">Ideálny prípad Vlož prvok -&gt; O(log N) Zruš prvok -&gt; O(log N) Nájdi prvok -&gt; O(log N) </w:t>
       </w:r>
     </w:p>
     <w:p>
       <w:pPr>
         <w:spacing w:line="259" w:lineRule="auto"/>
-      </w:pPr>
-      <w:r>
-        <w:t>Najhorší prípad</w:t>
-      </w:r>
-      <w:r>
-        <w:t xml:space="preserve"> </w:t>
-      </w:r>
-      <w:r>
-        <w:t>Vlož prvok -&gt; O(N) Zruš prvok -&gt; O(N) Nájdi prvok -&gt; O(N)</w:t>
+        <w:rPr>
+          <w:rFonts w:ascii="Times New Roman" w:hAnsi="Times New Roman" w:cs="Times New Roman"/>
+          <w:sz w:val="24"/>
+          <w:szCs w:val="24"/>
+        </w:rPr>
+      </w:pPr>
+      <w:r>
+        <w:rPr>
+          <w:rFonts w:ascii="Times New Roman" w:hAnsi="Times New Roman" w:cs="Times New Roman"/>
+          <w:sz w:val="24"/>
+          <w:szCs w:val="24"/>
+        </w:rPr>
+        <w:t>Najhorší prípad Vlož prvok -&gt; O(N) Zruš prvok -&gt; O(N) Nájdi prvok -&gt; O(N)</w:t>
       </w:r>
     </w:p>
     <w:p>
       <w:pPr>
         <w:spacing w:line="259" w:lineRule="auto"/>
-      </w:pPr>
-      <w:r>
+        <w:rPr>
+          <w:rFonts w:ascii="Times New Roman" w:hAnsi="Times New Roman" w:cs="Times New Roman"/>
+          <w:sz w:val="24"/>
+          <w:szCs w:val="24"/>
+        </w:rPr>
+      </w:pPr>
+      <w:r>
+        <w:rPr>
+          <w:rFonts w:ascii="Times New Roman" w:hAnsi="Times New Roman" w:cs="Times New Roman"/>
+          <w:sz w:val="24"/>
+          <w:szCs w:val="24"/>
+        </w:rPr>
         <w:t>Taktiež si vytváram jednu  neusporiadanú tabuľku (</w:t>
       </w:r>
       <w:proofErr w:type="spellStart"/>
       <w:r>
+        <w:rPr>
+          <w:rFonts w:ascii="Times New Roman" w:hAnsi="Times New Roman" w:cs="Times New Roman"/>
+          <w:sz w:val="24"/>
+          <w:szCs w:val="24"/>
+        </w:rPr>
         <w:t>UnsortedSequenceTable</w:t>
       </w:r>
       <w:proofErr w:type="spellEnd"/>
       <w:r>
+        <w:rPr>
+          <w:rFonts w:ascii="Times New Roman" w:hAnsi="Times New Roman" w:cs="Times New Roman"/>
+          <w:sz w:val="24"/>
+          <w:szCs w:val="24"/>
+        </w:rPr>
         <w:t xml:space="preserve">) do ktorej si ukladám obce, so zložitosťou O(1) a následne ich viem potom aj </w:t>
       </w:r>
       <w:proofErr w:type="spellStart"/>
       <w:r>
+        <w:rPr>
+          <w:rFonts w:ascii="Times New Roman" w:hAnsi="Times New Roman" w:cs="Times New Roman"/>
+          <w:sz w:val="24"/>
+          <w:szCs w:val="24"/>
+        </w:rPr>
         <w:t>sortovať</w:t>
       </w:r>
       <w:proofErr w:type="spellEnd"/>
       <w:r>
+        <w:rPr>
+          <w:rFonts w:ascii="Times New Roman" w:hAnsi="Times New Roman" w:cs="Times New Roman"/>
+          <w:sz w:val="24"/>
+          <w:szCs w:val="24"/>
+        </w:rPr>
         <w:t xml:space="preserve">, </w:t>
       </w:r>
       <w:proofErr w:type="spellStart"/>
       <w:r>
+        <w:rPr>
+          <w:rFonts w:ascii="Times New Roman" w:hAnsi="Times New Roman" w:cs="Times New Roman"/>
+          <w:sz w:val="24"/>
+          <w:szCs w:val="24"/>
+        </w:rPr>
         <w:t>bhodným</w:t>
       </w:r>
       <w:proofErr w:type="spellEnd"/>
       <w:r>
+        <w:rPr>
+          <w:rFonts w:ascii="Times New Roman" w:hAnsi="Times New Roman" w:cs="Times New Roman"/>
+          <w:sz w:val="24"/>
+          <w:szCs w:val="24"/>
+        </w:rPr>
         <w:t xml:space="preserve"> algoritmom.</w:t>
       </w:r>
     </w:p>
     <w:p>
       <w:pPr>
         <w:spacing w:line="259" w:lineRule="auto"/>
-      </w:pPr>
-      <w:r>
+        <w:rPr>
+          <w:rFonts w:ascii="Times New Roman" w:hAnsi="Times New Roman" w:cs="Times New Roman"/>
+          <w:sz w:val="24"/>
+          <w:szCs w:val="24"/>
+        </w:rPr>
+      </w:pPr>
+      <w:r>
+        <w:rPr>
+          <w:rFonts w:ascii="Times New Roman" w:hAnsi="Times New Roman" w:cs="Times New Roman"/>
+          <w:sz w:val="24"/>
+          <w:szCs w:val="24"/>
+        </w:rPr>
         <w:t xml:space="preserve">V aplikácií si potom vytváram pomocné </w:t>
       </w:r>
       <w:proofErr w:type="spellStart"/>
       <w:r>
+        <w:rPr>
+          <w:rFonts w:ascii="Times New Roman" w:hAnsi="Times New Roman" w:cs="Times New Roman"/>
+          <w:sz w:val="24"/>
+          <w:szCs w:val="24"/>
+        </w:rPr>
         <w:t>ArrayListy</w:t>
       </w:r>
       <w:proofErr w:type="spellEnd"/>
       <w:r>
+        <w:rPr>
+          <w:rFonts w:ascii="Times New Roman" w:hAnsi="Times New Roman" w:cs="Times New Roman"/>
+          <w:sz w:val="24"/>
+          <w:szCs w:val="24"/>
+        </w:rPr>
         <w:t xml:space="preserve"> 3 -&gt; ktoré posielam go GUI, na to aby som ich vedel vypísať na obrazovku do </w:t>
       </w:r>
       <w:proofErr w:type="spellStart"/>
       <w:r>
+        <w:rPr>
+          <w:rFonts w:ascii="Times New Roman" w:hAnsi="Times New Roman" w:cs="Times New Roman"/>
+          <w:sz w:val="24"/>
+          <w:szCs w:val="24"/>
+        </w:rPr>
         <w:t>rohrania</w:t>
       </w:r>
       <w:proofErr w:type="spellEnd"/>
       <w:r>
+        <w:rPr>
+          <w:rFonts w:ascii="Times New Roman" w:hAnsi="Times New Roman" w:cs="Times New Roman"/>
+          <w:sz w:val="24"/>
+          <w:szCs w:val="24"/>
+        </w:rPr>
         <w:t>.</w:t>
       </w:r>
     </w:p>
@@ -1506,22 +1570,10 @@
       <w:r>
         <w:rPr>
           <w:rFonts w:ascii="Times New Roman" w:hAnsi="Times New Roman" w:cs="Times New Roman"/>
-        </w:rPr>
-        <w:t>Vypíšte informácie o obciach podľa filtra</w:t>
-      </w:r>
-      <w:r>
-        <w:rPr>
-          <w:rFonts w:ascii="Times New Roman" w:hAnsi="Times New Roman" w:cs="Times New Roman"/>
-        </w:rPr>
-        <w:t xml:space="preserve"> </w:t>
-      </w:r>
-      <w:r>
-        <w:rPr>
-          <w:rFonts w:ascii="Times New Roman" w:hAnsi="Times New Roman" w:cs="Times New Roman"/>
-          <w:sz w:val="24"/>
-          <w:szCs w:val="24"/>
-        </w:rPr>
-        <w:t>názov</w:t>
+          <w:sz w:val="24"/>
+          <w:szCs w:val="24"/>
+        </w:rPr>
+        <w:t>Vypíšte informácie o obciach podľa filtra názov</w:t>
       </w:r>
       <w:r>
         <w:rPr>
@@ -1537,15 +1589,7 @@
           <w:sz w:val="24"/>
           <w:szCs w:val="24"/>
         </w:rPr>
-        <w:t xml:space="preserve"> </w:t>
-      </w:r>
-      <w:r>
-        <w:rPr>
-          <w:rFonts w:ascii="Times New Roman" w:hAnsi="Times New Roman" w:cs="Times New Roman"/>
-          <w:sz w:val="24"/>
-          <w:szCs w:val="24"/>
-        </w:rPr>
-        <w:t>vyhľadanie obce na základe jej vypísanie údajov o obci) má zložitosť O(</w:t>
+        <w:t xml:space="preserve"> vyhľadanie obce na základe jej vypísanie údajov o obci) má zložitosť O(</w:t>
       </w:r>
       <w:proofErr w:type="spellStart"/>
       <w:r>
@@ -1563,15 +1607,7 @@
           <w:sz w:val="24"/>
           <w:szCs w:val="24"/>
         </w:rPr>
-        <w:t>), kde N je počet obcí</w:t>
-      </w:r>
-      <w:r>
-        <w:rPr>
-          <w:rFonts w:ascii="Times New Roman" w:hAnsi="Times New Roman" w:cs="Times New Roman"/>
-          <w:sz w:val="24"/>
-          <w:szCs w:val="24"/>
-        </w:rPr>
-        <w:t>.</w:t>
+        <w:t>), kde N je počet obcí.</w:t>
       </w:r>
     </w:p>
     <w:p>
@@ -1591,16 +1627,10 @@
       <w:r>
         <w:rPr>
           <w:rFonts w:ascii="Times New Roman" w:hAnsi="Times New Roman" w:cs="Times New Roman"/>
-        </w:rPr>
-        <w:t xml:space="preserve">Vypíšte informácie o obciach podľa filtra </w:t>
-      </w:r>
-      <w:r>
-        <w:rPr>
-          <w:rFonts w:ascii="Times New Roman" w:hAnsi="Times New Roman" w:cs="Times New Roman"/>
-          <w:sz w:val="24"/>
-          <w:szCs w:val="24"/>
-        </w:rPr>
-        <w:t>voliči</w:t>
+          <w:sz w:val="24"/>
+          <w:szCs w:val="24"/>
+        </w:rPr>
+        <w:t>Vypíšte informácie o obciach podľa filtra voliči</w:t>
       </w:r>
       <w:r>
         <w:rPr>
@@ -1610,47 +1640,13 @@
         </w:rPr>
         <w:t xml:space="preserve">-&gt; </w:t>
       </w:r>
-      <w:proofErr w:type="spellStart"/>
-      <w:r>
-        <w:rPr>
-          <w:rFonts w:ascii="Times New Roman" w:hAnsi="Times New Roman" w:cs="Times New Roman"/>
-          <w:sz w:val="24"/>
-          <w:szCs w:val="24"/>
-        </w:rPr>
-        <w:t xml:space="preserve">má </w:t>
-      </w:r>
-      <w:proofErr w:type="spellEnd"/>
-      <w:r>
-        <w:rPr>
-          <w:rFonts w:ascii="Times New Roman" w:hAnsi="Times New Roman" w:cs="Times New Roman"/>
-          <w:sz w:val="24"/>
-          <w:szCs w:val="24"/>
-        </w:rPr>
-        <w:t>zložitosť O(</w:t>
-      </w:r>
-      <w:r>
-        <w:rPr>
-          <w:rFonts w:ascii="Times New Roman" w:hAnsi="Times New Roman" w:cs="Times New Roman"/>
-          <w:sz w:val="24"/>
-          <w:szCs w:val="24"/>
-        </w:rPr>
-        <w:t>n</w:t>
-      </w:r>
-      <w:r>
-        <w:rPr>
-          <w:rFonts w:ascii="Times New Roman" w:hAnsi="Times New Roman" w:cs="Times New Roman"/>
-          <w:sz w:val="24"/>
-          <w:szCs w:val="24"/>
-        </w:rPr>
-        <w:t xml:space="preserve">), kde N je počet obcí, pretože </w:t>
-      </w:r>
-      <w:r>
-        <w:rPr>
-          <w:rFonts w:ascii="Times New Roman" w:hAnsi="Times New Roman" w:cs="Times New Roman"/>
-          <w:sz w:val="24"/>
-          <w:szCs w:val="24"/>
-        </w:rPr>
-        <w:t xml:space="preserve">je potrebné prejsť všetky prvky tabuľky, kvôli </w:t>
+      <w:r>
+        <w:rPr>
+          <w:rFonts w:ascii="Times New Roman" w:hAnsi="Times New Roman" w:cs="Times New Roman"/>
+          <w:sz w:val="24"/>
+          <w:szCs w:val="24"/>
+        </w:rPr>
+        <w:t xml:space="preserve">má zložitosť O(n), kde N je počet obcí, pretože je potrebné prejsť všetky prvky tabuľky, kvôli </w:t>
       </w:r>
       <w:proofErr w:type="spellStart"/>
       <w:r>
@@ -1688,16 +1684,10 @@
       <w:r>
         <w:rPr>
           <w:rFonts w:ascii="Times New Roman" w:hAnsi="Times New Roman" w:cs="Times New Roman"/>
-        </w:rPr>
-        <w:t xml:space="preserve">Vypíšte informácie o obciach podľa filtra </w:t>
-      </w:r>
-      <w:r>
-        <w:rPr>
-          <w:rFonts w:ascii="Times New Roman" w:hAnsi="Times New Roman" w:cs="Times New Roman"/>
-          <w:sz w:val="24"/>
-          <w:szCs w:val="24"/>
-        </w:rPr>
-        <w:t>účasť</w:t>
+          <w:sz w:val="24"/>
+          <w:szCs w:val="24"/>
+        </w:rPr>
+        <w:t>Vypíšte informácie o obciach podľa filtra účasť</w:t>
       </w:r>
       <w:r>
         <w:rPr>
@@ -1733,6 +1723,8 @@
         </w:rPr>
         <w:t xml:space="preserve"> voľbe.</w:t>
       </w:r>
+      <w:bookmarkStart w:id="1" w:name="_GoBack"/>
+      <w:bookmarkEnd w:id="1"/>
     </w:p>
     <w:p>
       <w:pPr>
@@ -1751,57 +1743,95 @@
       <w:r>
         <w:rPr>
           <w:rFonts w:ascii="Times New Roman" w:hAnsi="Times New Roman" w:cs="Times New Roman"/>
-        </w:rPr>
-        <w:t xml:space="preserve">Zoraďte vzostupne aj zostupne všetky obce podľa nasledujúcich </w:t>
-      </w:r>
-      <w:r>
-        <w:rPr>
-          <w:rFonts w:ascii="Times New Roman" w:hAnsi="Times New Roman" w:cs="Times New Roman"/>
-        </w:rPr>
-        <w:t xml:space="preserve"> </w:t>
-      </w:r>
-      <w:r>
-        <w:rPr>
-          <w:rFonts w:ascii="Times New Roman" w:hAnsi="Times New Roman" w:cs="Times New Roman"/>
-          <w:sz w:val="24"/>
-          <w:szCs w:val="24"/>
-        </w:rPr>
-        <w:t>názov</w:t>
-      </w:r>
-      <w:r>
-        <w:rPr>
-          <w:rFonts w:ascii="Times New Roman" w:hAnsi="Times New Roman" w:cs="Times New Roman"/>
-          <w:sz w:val="24"/>
-          <w:szCs w:val="24"/>
-        </w:rPr>
-        <w:t>-&gt;</w:t>
-      </w:r>
-      <w:r>
-        <w:rPr>
-          <w:rFonts w:ascii="Times New Roman" w:hAnsi="Times New Roman" w:cs="Times New Roman"/>
-          <w:sz w:val="24"/>
-          <w:szCs w:val="24"/>
-        </w:rPr>
-        <w:t xml:space="preserve"> O(</w:t>
-      </w:r>
-      <w:r>
-        <w:rPr>
-          <w:rFonts w:ascii="Times New Roman" w:hAnsi="Times New Roman" w:cs="Times New Roman"/>
-          <w:sz w:val="24"/>
-          <w:szCs w:val="24"/>
-        </w:rPr>
-        <w:t>N*</w:t>
-      </w:r>
-      <w:proofErr w:type="spellStart"/>
-      <w:r>
-        <w:rPr>
-          <w:rFonts w:ascii="Times New Roman" w:hAnsi="Times New Roman" w:cs="Times New Roman"/>
-          <w:sz w:val="24"/>
-          <w:szCs w:val="24"/>
-        </w:rPr>
-        <w:t>logN</w:t>
-      </w:r>
-      <w:proofErr w:type="spellEnd"/>
+          <w:sz w:val="24"/>
+          <w:szCs w:val="24"/>
+        </w:rPr>
+        <w:t>Zoraďte vzostupne aj zostupne všetky obce podľa nasledujúcich  názov</w:t>
+      </w:r>
+      <w:r>
+        <w:rPr>
+          <w:rFonts w:ascii="Times New Roman" w:hAnsi="Times New Roman" w:cs="Times New Roman"/>
+          <w:sz w:val="24"/>
+          <w:szCs w:val="24"/>
+        </w:rPr>
+        <w:t xml:space="preserve">-&gt; </w:t>
+      </w:r>
+      <w:r>
+        <w:rPr>
+          <w:rFonts w:ascii="Times New Roman" w:hAnsi="Times New Roman" w:cs="Times New Roman"/>
+          <w:sz w:val="24"/>
+          <w:szCs w:val="24"/>
+        </w:rPr>
+        <w:t>keďže používam usporia</w:t>
+      </w:r>
+      <w:r>
+        <w:rPr>
+          <w:rFonts w:ascii="Times New Roman" w:hAnsi="Times New Roman" w:cs="Times New Roman"/>
+          <w:sz w:val="24"/>
+          <w:szCs w:val="24"/>
+        </w:rPr>
+        <w:t>dú tabuľku (</w:t>
+      </w:r>
+      <w:proofErr w:type="spellStart"/>
+      <w:r>
+        <w:rPr>
+          <w:rFonts w:ascii="Times New Roman" w:hAnsi="Times New Roman" w:cs="Times New Roman"/>
+          <w:sz w:val="24"/>
+          <w:szCs w:val="24"/>
+        </w:rPr>
+        <w:t>respektívne</w:t>
+      </w:r>
+      <w:proofErr w:type="spellEnd"/>
+      <w:r>
+        <w:rPr>
+          <w:rFonts w:ascii="Times New Roman" w:hAnsi="Times New Roman" w:cs="Times New Roman"/>
+          <w:sz w:val="24"/>
+          <w:szCs w:val="24"/>
+        </w:rPr>
+        <w:t xml:space="preserve"> binárny vyhľadávací strom)</w:t>
+      </w:r>
+      <w:r>
+        <w:rPr>
+          <w:rFonts w:ascii="Times New Roman" w:hAnsi="Times New Roman" w:cs="Times New Roman"/>
+          <w:sz w:val="24"/>
+          <w:szCs w:val="24"/>
+        </w:rPr>
+        <w:t xml:space="preserve"> je už pri načítaní, pro zostupnom </w:t>
+      </w:r>
+      <w:proofErr w:type="spellStart"/>
+      <w:r>
+        <w:rPr>
+          <w:rFonts w:ascii="Times New Roman" w:hAnsi="Times New Roman" w:cs="Times New Roman"/>
+          <w:sz w:val="24"/>
+          <w:szCs w:val="24"/>
+        </w:rPr>
+        <w:t>usporiadavaní</w:t>
+      </w:r>
+      <w:proofErr w:type="spellEnd"/>
+      <w:r>
+        <w:rPr>
+          <w:rFonts w:ascii="Times New Roman" w:hAnsi="Times New Roman" w:cs="Times New Roman"/>
+          <w:sz w:val="24"/>
+          <w:szCs w:val="24"/>
+        </w:rPr>
+        <w:t xml:space="preserve"> je zložitosť O</w:t>
+      </w:r>
+      <w:r>
+        <w:rPr>
+          <w:rFonts w:ascii="Times New Roman" w:hAnsi="Times New Roman" w:cs="Times New Roman"/>
+          <w:sz w:val="24"/>
+          <w:szCs w:val="24"/>
+        </w:rPr>
+        <w:t>(</w:t>
+      </w:r>
+      <w:r>
+        <w:rPr>
+          <w:rFonts w:ascii="Times New Roman" w:hAnsi="Times New Roman" w:cs="Times New Roman"/>
+          <w:sz w:val="24"/>
+          <w:szCs w:val="24"/>
+        </w:rPr>
+        <w:t>n</w:t>
+      </w:r>
       <w:r>
         <w:rPr>
           <w:rFonts w:ascii="Times New Roman" w:hAnsi="Times New Roman" w:cs="Times New Roman"/>
@@ -1810,8 +1840,14 @@
         </w:rPr>
         <w:t>)</w:t>
       </w:r>
-      <w:bookmarkStart w:id="1" w:name="_GoBack"/>
-      <w:bookmarkEnd w:id="1"/>
+      <w:r>
+        <w:rPr>
+          <w:rFonts w:ascii="Times New Roman" w:hAnsi="Times New Roman" w:cs="Times New Roman"/>
+          <w:sz w:val="24"/>
+          <w:szCs w:val="24"/>
+        </w:rPr>
+        <w:t>, taktiež výpis na GUI má zložitosť O(n).</w:t>
+      </w:r>
     </w:p>
     <w:p>
       <w:pPr>
@@ -1830,38 +1866,18 @@
       <w:r>
         <w:rPr>
           <w:rFonts w:ascii="Times New Roman" w:hAnsi="Times New Roman" w:cs="Times New Roman"/>
-        </w:rPr>
-        <w:t xml:space="preserve">Zoraďte vzostupne aj zostupne všetky obce podľa nasledujúcich </w:t>
-      </w:r>
-      <w:r>
-        <w:rPr>
-          <w:rFonts w:ascii="Times New Roman" w:hAnsi="Times New Roman" w:cs="Times New Roman"/>
-        </w:rPr>
-        <w:t xml:space="preserve"> </w:t>
-      </w:r>
-      <w:r>
-        <w:rPr>
-          <w:rFonts w:ascii="Times New Roman" w:hAnsi="Times New Roman" w:cs="Times New Roman"/>
-          <w:sz w:val="24"/>
-          <w:szCs w:val="24"/>
-        </w:rPr>
-        <w:t>voliči</w:t>
-      </w:r>
-      <w:r>
-        <w:rPr>
-          <w:rFonts w:ascii="Times New Roman" w:hAnsi="Times New Roman" w:cs="Times New Roman"/>
-          <w:sz w:val="24"/>
-          <w:szCs w:val="24"/>
-        </w:rPr>
-        <w:t xml:space="preserve"> </w:t>
-      </w:r>
-      <w:r>
-        <w:rPr>
-          <w:rFonts w:ascii="Times New Roman" w:hAnsi="Times New Roman" w:cs="Times New Roman"/>
-          <w:sz w:val="24"/>
-          <w:szCs w:val="24"/>
-        </w:rPr>
-        <w:t>-&gt; O(N*</w:t>
+          <w:sz w:val="24"/>
+          <w:szCs w:val="24"/>
+        </w:rPr>
+        <w:t>Zoraďte vzostupne aj zostupne všetky obce podľa nasledujúcich  voliči</w:t>
+      </w:r>
+      <w:r>
+        <w:rPr>
+          <w:rFonts w:ascii="Times New Roman" w:hAnsi="Times New Roman" w:cs="Times New Roman"/>
+          <w:sz w:val="24"/>
+          <w:szCs w:val="24"/>
+        </w:rPr>
+        <w:t xml:space="preserve"> -&gt; O(N*</w:t>
       </w:r>
       <w:proofErr w:type="spellStart"/>
       <w:r>
@@ -1899,38 +1915,18 @@
       <w:r>
         <w:rPr>
           <w:rFonts w:ascii="Times New Roman" w:hAnsi="Times New Roman" w:cs="Times New Roman"/>
-        </w:rPr>
-        <w:t xml:space="preserve">Zoraďte vzostupne aj zostupne všetky obce podľa nasledujúcich </w:t>
-      </w:r>
-      <w:r>
-        <w:rPr>
-          <w:rFonts w:ascii="Times New Roman" w:hAnsi="Times New Roman" w:cs="Times New Roman"/>
-        </w:rPr>
-        <w:t xml:space="preserve"> </w:t>
-      </w:r>
-      <w:r>
-        <w:rPr>
-          <w:rFonts w:ascii="Times New Roman" w:hAnsi="Times New Roman" w:cs="Times New Roman"/>
-          <w:sz w:val="24"/>
-          <w:szCs w:val="24"/>
-        </w:rPr>
-        <w:t>účasť</w:t>
-      </w:r>
-      <w:r>
-        <w:rPr>
-          <w:rFonts w:ascii="Times New Roman" w:hAnsi="Times New Roman" w:cs="Times New Roman"/>
-          <w:sz w:val="24"/>
-          <w:szCs w:val="24"/>
-        </w:rPr>
-        <w:t xml:space="preserve"> </w:t>
-      </w:r>
-      <w:r>
-        <w:rPr>
-          <w:rFonts w:ascii="Times New Roman" w:hAnsi="Times New Roman" w:cs="Times New Roman"/>
-          <w:sz w:val="24"/>
-          <w:szCs w:val="24"/>
-        </w:rPr>
-        <w:t>-&gt; O(N*</w:t>
+          <w:sz w:val="24"/>
+          <w:szCs w:val="24"/>
+        </w:rPr>
+        <w:t>Zoraďte vzostupne aj zostupne všetky obce podľa nasledujúcich  účasť</w:t>
+      </w:r>
+      <w:r>
+        <w:rPr>
+          <w:rFonts w:ascii="Times New Roman" w:hAnsi="Times New Roman" w:cs="Times New Roman"/>
+          <w:sz w:val="24"/>
+          <w:szCs w:val="24"/>
+        </w:rPr>
+        <w:t xml:space="preserve"> -&gt; O(N*</w:t>
       </w:r>
       <w:proofErr w:type="spellStart"/>
       <w:r>
@@ -1968,36 +1964,10 @@
       <w:r>
         <w:rPr>
           <w:rFonts w:ascii="Times New Roman" w:hAnsi="Times New Roman" w:cs="Times New Roman"/>
-        </w:rPr>
-        <w:t>Vypíšte informácie o územných jednotkách</w:t>
-      </w:r>
-      <w:r>
-        <w:rPr>
-          <w:rFonts w:ascii="Times New Roman" w:hAnsi="Times New Roman" w:cs="Times New Roman"/>
-          <w:sz w:val="14"/>
-          <w:szCs w:val="14"/>
-        </w:rPr>
-        <w:t xml:space="preserve">1 </w:t>
-      </w:r>
-      <w:r>
-        <w:rPr>
-          <w:rFonts w:ascii="Times New Roman" w:hAnsi="Times New Roman" w:cs="Times New Roman"/>
-        </w:rPr>
-        <w:t>podľa filtrov</w:t>
-      </w:r>
-      <w:r>
-        <w:rPr>
-          <w:rFonts w:ascii="Times New Roman" w:hAnsi="Times New Roman" w:cs="Times New Roman"/>
-        </w:rPr>
-        <w:t xml:space="preserve"> </w:t>
-      </w:r>
-      <w:r>
-        <w:rPr>
-          <w:rFonts w:ascii="Times New Roman" w:hAnsi="Times New Roman" w:cs="Times New Roman"/>
-          <w:sz w:val="24"/>
-          <w:szCs w:val="24"/>
-        </w:rPr>
-        <w:t>názov</w:t>
+          <w:sz w:val="24"/>
+          <w:szCs w:val="24"/>
+        </w:rPr>
+        <w:t>Vypíšte informácie o územných jednotkách podľa filtrov názov</w:t>
       </w:r>
       <w:r>
         <w:rPr>
@@ -2035,30 +2005,10 @@
       <w:r>
         <w:rPr>
           <w:rFonts w:ascii="Times New Roman" w:hAnsi="Times New Roman" w:cs="Times New Roman"/>
-        </w:rPr>
-        <w:t>Vypíšte informácie o územných jednotkách</w:t>
-      </w:r>
-      <w:r>
-        <w:rPr>
-          <w:rFonts w:ascii="Times New Roman" w:hAnsi="Times New Roman" w:cs="Times New Roman"/>
-          <w:sz w:val="14"/>
-          <w:szCs w:val="14"/>
-        </w:rPr>
-        <w:t xml:space="preserve">1 </w:t>
-      </w:r>
-      <w:r>
-        <w:rPr>
-          <w:rFonts w:ascii="Times New Roman" w:hAnsi="Times New Roman" w:cs="Times New Roman"/>
-        </w:rPr>
-        <w:t xml:space="preserve">podľa filtrov </w:t>
-      </w:r>
-      <w:r>
-        <w:rPr>
-          <w:rFonts w:ascii="Times New Roman" w:hAnsi="Times New Roman" w:cs="Times New Roman"/>
-          <w:sz w:val="24"/>
-          <w:szCs w:val="24"/>
-        </w:rPr>
-        <w:t>voliči</w:t>
+          <w:sz w:val="24"/>
+          <w:szCs w:val="24"/>
+        </w:rPr>
+        <w:t>Vypíšte informácie o územných jednotkách podľa filtrov voliči</w:t>
       </w:r>
       <w:r>
         <w:rPr>
@@ -2086,30 +2036,10 @@
       <w:r>
         <w:rPr>
           <w:rFonts w:ascii="Times New Roman" w:hAnsi="Times New Roman" w:cs="Times New Roman"/>
-        </w:rPr>
-        <w:t>Vypíšte informácie o územných jednotkách</w:t>
-      </w:r>
-      <w:r>
-        <w:rPr>
-          <w:rFonts w:ascii="Times New Roman" w:hAnsi="Times New Roman" w:cs="Times New Roman"/>
-          <w:sz w:val="14"/>
-          <w:szCs w:val="14"/>
-        </w:rPr>
-        <w:t xml:space="preserve">1 </w:t>
-      </w:r>
-      <w:r>
-        <w:rPr>
-          <w:rFonts w:ascii="Times New Roman" w:hAnsi="Times New Roman" w:cs="Times New Roman"/>
-        </w:rPr>
-        <w:t xml:space="preserve">podľa filtrov </w:t>
-      </w:r>
-      <w:r>
-        <w:rPr>
-          <w:rFonts w:ascii="Times New Roman" w:hAnsi="Times New Roman" w:cs="Times New Roman"/>
-          <w:sz w:val="24"/>
-          <w:szCs w:val="24"/>
-        </w:rPr>
-        <w:t>účasť</w:t>
+          <w:sz w:val="24"/>
+          <w:szCs w:val="24"/>
+        </w:rPr>
+        <w:t>Vypíšte informácie o územných jednotkách podľa filtrov účasť</w:t>
       </w:r>
       <w:r>
         <w:rPr>
@@ -2137,28 +2067,16 @@
       <w:r>
         <w:rPr>
           <w:rFonts w:ascii="Times New Roman" w:hAnsi="Times New Roman" w:cs="Times New Roman"/>
-        </w:rPr>
-        <w:t>Zoraďte vzostupne aj zostupne všetky obce</w:t>
-      </w:r>
-      <w:r>
-        <w:rPr>
-          <w:rFonts w:ascii="Times New Roman" w:hAnsi="Times New Roman" w:cs="Times New Roman"/>
-          <w:sz w:val="14"/>
-          <w:szCs w:val="14"/>
-        </w:rPr>
-        <w:t>2</w:t>
-      </w:r>
-      <w:r>
-        <w:rPr>
-          <w:rFonts w:ascii="Times New Roman" w:hAnsi="Times New Roman" w:cs="Times New Roman"/>
-        </w:rPr>
-        <w:t xml:space="preserve">, ktoré spĺňajú filter </w:t>
+          <w:sz w:val="24"/>
+          <w:szCs w:val="24"/>
+        </w:rPr>
+        <w:t xml:space="preserve">Zoraďte vzostupne aj zostupne všetky obce, ktoré spĺňajú filter </w:t>
       </w:r>
       <w:r>
         <w:rPr>
           <w:rFonts w:ascii="Cambria Math" w:hAnsi="Cambria Math" w:cs="Cambria Math"/>
-          <w:sz w:val="23"/>
-          <w:szCs w:val="23"/>
+          <w:sz w:val="24"/>
+          <w:szCs w:val="24"/>
         </w:rPr>
         <w:t>𝐹</w:t>
       </w:r>
@@ -2166,8 +2084,8 @@
       <w:r>
         <w:rPr>
           <w:rFonts w:ascii="Times New Roman" w:hAnsi="Times New Roman" w:cs="Times New Roman"/>
-          <w:sz w:val="17"/>
-          <w:szCs w:val="17"/>
+          <w:sz w:val="24"/>
+          <w:szCs w:val="24"/>
         </w:rPr>
         <w:t>Úč</w:t>
       </w:r>
@@ -2175,100 +2093,114 @@
       <w:r>
         <w:rPr>
           <w:rFonts w:ascii="Cambria Math" w:hAnsi="Cambria Math" w:cs="Cambria Math"/>
-          <w:sz w:val="17"/>
-          <w:szCs w:val="17"/>
+          <w:sz w:val="24"/>
+          <w:szCs w:val="24"/>
         </w:rPr>
         <w:t>𝑎𝑠</w:t>
       </w:r>
       <w:r>
         <w:rPr>
           <w:rFonts w:ascii="Times New Roman" w:hAnsi="Times New Roman" w:cs="Times New Roman"/>
-          <w:sz w:val="17"/>
-          <w:szCs w:val="17"/>
+          <w:sz w:val="24"/>
+          <w:szCs w:val="24"/>
+        </w:rPr>
+        <w:t>ť∩</w:t>
+      </w:r>
+      <w:r>
+        <w:rPr>
+          <w:rFonts w:ascii="Cambria Math" w:hAnsi="Cambria Math" w:cs="Cambria Math"/>
+          <w:sz w:val="24"/>
+          <w:szCs w:val="24"/>
+        </w:rPr>
+        <w:t>𝐹𝑃𝑟</w:t>
+      </w:r>
+      <w:r>
+        <w:rPr>
+          <w:rFonts w:ascii="Times New Roman" w:hAnsi="Times New Roman" w:cs="Times New Roman"/>
+          <w:sz w:val="24"/>
+          <w:szCs w:val="24"/>
+        </w:rPr>
+        <w:t>í</w:t>
+      </w:r>
+      <w:r>
+        <w:rPr>
+          <w:rFonts w:ascii="Cambria Math" w:hAnsi="Cambria Math" w:cs="Cambria Math"/>
+          <w:sz w:val="24"/>
+          <w:szCs w:val="24"/>
+        </w:rPr>
+        <w:t>𝑠𝑙𝑢</w:t>
+      </w:r>
+      <w:r>
+        <w:rPr>
+          <w:rFonts w:ascii="Times New Roman" w:hAnsi="Times New Roman" w:cs="Times New Roman"/>
+          <w:sz w:val="24"/>
+          <w:szCs w:val="24"/>
+        </w:rPr>
+        <w:t>š</w:t>
+      </w:r>
+      <w:r>
+        <w:rPr>
+          <w:rFonts w:ascii="Cambria Math" w:hAnsi="Cambria Math" w:cs="Cambria Math"/>
+          <w:sz w:val="24"/>
+          <w:szCs w:val="24"/>
+        </w:rPr>
+        <w:t>𝑛𝑜𝑠</w:t>
+      </w:r>
+      <w:r>
+        <w:rPr>
+          <w:rFonts w:ascii="Times New Roman" w:hAnsi="Times New Roman" w:cs="Times New Roman"/>
+          <w:sz w:val="24"/>
+          <w:szCs w:val="24"/>
         </w:rPr>
         <w:t>ť</w:t>
       </w:r>
       <w:r>
         <w:rPr>
-          <w:rFonts w:ascii="Times New Roman" w:hAnsi="Times New Roman" w:cs="Times New Roman"/>
-          <w:sz w:val="23"/>
-          <w:szCs w:val="23"/>
-        </w:rPr>
-        <w:t>∩</w:t>
-      </w:r>
-      <w:r>
-        <w:rPr>
           <w:rFonts w:ascii="Cambria Math" w:hAnsi="Cambria Math" w:cs="Cambria Math"/>
-          <w:sz w:val="23"/>
-          <w:szCs w:val="23"/>
-        </w:rPr>
-        <w:t>𝐹</w:t>
-      </w:r>
-      <w:r>
-        <w:rPr>
-          <w:rFonts w:ascii="Cambria Math" w:hAnsi="Cambria Math" w:cs="Cambria Math"/>
-          <w:sz w:val="17"/>
-          <w:szCs w:val="17"/>
-        </w:rPr>
-        <w:t>𝑃𝑟</w:t>
-      </w:r>
-      <w:r>
-        <w:rPr>
-          <w:rFonts w:ascii="Times New Roman" w:hAnsi="Times New Roman" w:cs="Times New Roman"/>
-          <w:sz w:val="17"/>
-          <w:szCs w:val="17"/>
-        </w:rPr>
-        <w:t>í</w:t>
-      </w:r>
-      <w:r>
-        <w:rPr>
-          <w:rFonts w:ascii="Cambria Math" w:hAnsi="Cambria Math" w:cs="Cambria Math"/>
-          <w:sz w:val="17"/>
-          <w:szCs w:val="17"/>
-        </w:rPr>
-        <w:t>𝑠𝑙𝑢</w:t>
-      </w:r>
-      <w:r>
-        <w:rPr>
-          <w:rFonts w:ascii="Times New Roman" w:hAnsi="Times New Roman" w:cs="Times New Roman"/>
-          <w:sz w:val="17"/>
-          <w:szCs w:val="17"/>
-        </w:rPr>
-        <w:t>š</w:t>
-      </w:r>
-      <w:r>
-        <w:rPr>
-          <w:rFonts w:ascii="Cambria Math" w:hAnsi="Cambria Math" w:cs="Cambria Math"/>
-          <w:sz w:val="17"/>
-          <w:szCs w:val="17"/>
-        </w:rPr>
-        <w:t>𝑛𝑜𝑠</w:t>
-      </w:r>
-      <w:r>
-        <w:rPr>
-          <w:rFonts w:ascii="Times New Roman" w:hAnsi="Times New Roman" w:cs="Times New Roman"/>
-          <w:sz w:val="17"/>
-          <w:szCs w:val="17"/>
-        </w:rPr>
-        <w:t>ť</w:t>
-      </w:r>
-      <w:r>
-        <w:rPr>
-          <w:rFonts w:ascii="Cambria Math" w:hAnsi="Cambria Math" w:cs="Cambria Math"/>
-          <w:sz w:val="17"/>
-          <w:szCs w:val="17"/>
+          <w:sz w:val="24"/>
+          <w:szCs w:val="24"/>
         </w:rPr>
         <w:t>𝑂𝑏𝑐𝑒</w:t>
       </w:r>
       <w:r>
         <w:rPr>
           <w:rFonts w:ascii="Times New Roman" w:hAnsi="Times New Roman" w:cs="Times New Roman"/>
-        </w:rPr>
-        <w:t>, podľa nasledujúcich kritérií</w:t>
-      </w:r>
-      <w:r>
-        <w:rPr>
-          <w:rFonts w:ascii="Times New Roman" w:hAnsi="Times New Roman" w:cs="Times New Roman"/>
+          <w:sz w:val="24"/>
+          <w:szCs w:val="24"/>
+        </w:rPr>
+        <w:t>, podľa nasledujúcich kritérií názov</w:t>
+      </w:r>
+      <w:r>
+        <w:rPr>
+          <w:rFonts w:ascii="Times New Roman" w:hAnsi="Times New Roman" w:cs="Times New Roman"/>
+          <w:sz w:val="24"/>
+          <w:szCs w:val="24"/>
+        </w:rPr>
+        <w:t>-&gt; O(N*</w:t>
+      </w:r>
+      <w:proofErr w:type="spellStart"/>
+      <w:r>
+        <w:rPr>
+          <w:rFonts w:ascii="Times New Roman" w:hAnsi="Times New Roman" w:cs="Times New Roman"/>
+          <w:sz w:val="24"/>
+          <w:szCs w:val="24"/>
+        </w:rPr>
+        <w:t>logN</w:t>
+      </w:r>
+      <w:proofErr w:type="spellEnd"/>
+      <w:r>
+        <w:rPr>
+          <w:rFonts w:ascii="Times New Roman" w:hAnsi="Times New Roman" w:cs="Times New Roman"/>
+          <w:sz w:val="24"/>
+          <w:szCs w:val="24"/>
+        </w:rPr>
+        <w:t>)</w:t>
+      </w:r>
+      <w:r>
+        <w:rPr>
+          <w:rFonts w:ascii="Times New Roman" w:hAnsi="Times New Roman" w:cs="Times New Roman"/>
+          <w:sz w:val="24"/>
+          <w:szCs w:val="24"/>
         </w:rPr>
         <w:t xml:space="preserve"> </w:t>
       </w:r>
@@ -2278,41 +2210,7 @@
           <w:sz w:val="24"/>
           <w:szCs w:val="24"/>
         </w:rPr>
-        <w:t>názov</w:t>
-      </w:r>
-      <w:r>
-        <w:rPr>
-          <w:rFonts w:ascii="Times New Roman" w:hAnsi="Times New Roman" w:cs="Times New Roman"/>
-          <w:sz w:val="24"/>
-          <w:szCs w:val="24"/>
-        </w:rPr>
-        <w:t>-&gt; O(N*</w:t>
-      </w:r>
-      <w:proofErr w:type="spellStart"/>
-      <w:r>
-        <w:rPr>
-          <w:rFonts w:ascii="Times New Roman" w:hAnsi="Times New Roman" w:cs="Times New Roman"/>
-          <w:sz w:val="24"/>
-          <w:szCs w:val="24"/>
-        </w:rPr>
-        <w:t>logN</w:t>
-      </w:r>
-      <w:proofErr w:type="spellEnd"/>
-      <w:r>
-        <w:rPr>
-          <w:rFonts w:ascii="Times New Roman" w:hAnsi="Times New Roman" w:cs="Times New Roman"/>
-          <w:sz w:val="24"/>
-          <w:szCs w:val="24"/>
-        </w:rPr>
-        <w:t>)</w:t>
-      </w:r>
-      <w:r>
-        <w:rPr>
-          <w:rFonts w:ascii="Times New Roman" w:hAnsi="Times New Roman" w:cs="Times New Roman"/>
-          <w:sz w:val="24"/>
-          <w:szCs w:val="24"/>
-        </w:rPr>
-        <w:t xml:space="preserve"> * O(N)</w:t>
+        <w:t>+ O(n) na výpis do GUI.</w:t>
       </w:r>
     </w:p>
     <w:p>
@@ -2332,28 +2230,16 @@
       <w:r>
         <w:rPr>
           <w:rFonts w:ascii="Times New Roman" w:hAnsi="Times New Roman" w:cs="Times New Roman"/>
-        </w:rPr>
-        <w:t>Zoraďte vzostupne aj zostupne všetky obce</w:t>
-      </w:r>
-      <w:r>
-        <w:rPr>
-          <w:rFonts w:ascii="Times New Roman" w:hAnsi="Times New Roman" w:cs="Times New Roman"/>
-          <w:sz w:val="14"/>
-          <w:szCs w:val="14"/>
-        </w:rPr>
-        <w:t>2</w:t>
-      </w:r>
-      <w:r>
-        <w:rPr>
-          <w:rFonts w:ascii="Times New Roman" w:hAnsi="Times New Roman" w:cs="Times New Roman"/>
-        </w:rPr>
-        <w:t xml:space="preserve">, ktoré spĺňajú filter </w:t>
+          <w:sz w:val="24"/>
+          <w:szCs w:val="24"/>
+        </w:rPr>
+        <w:t xml:space="preserve">Zoraďte vzostupne aj zostupne všetky obce, ktoré spĺňajú filter </w:t>
       </w:r>
       <w:r>
         <w:rPr>
           <w:rFonts w:ascii="Cambria Math" w:hAnsi="Cambria Math" w:cs="Cambria Math"/>
-          <w:sz w:val="23"/>
-          <w:szCs w:val="23"/>
+          <w:sz w:val="24"/>
+          <w:szCs w:val="24"/>
         </w:rPr>
         <w:t>𝐹</w:t>
       </w:r>
@@ -2361,8 +2247,8 @@
       <w:r>
         <w:rPr>
           <w:rFonts w:ascii="Times New Roman" w:hAnsi="Times New Roman" w:cs="Times New Roman"/>
-          <w:sz w:val="17"/>
-          <w:szCs w:val="17"/>
+          <w:sz w:val="24"/>
+          <w:szCs w:val="24"/>
         </w:rPr>
         <w:t>Úč</w:t>
       </w:r>
@@ -2370,104 +2256,82 @@
       <w:r>
         <w:rPr>
           <w:rFonts w:ascii="Cambria Math" w:hAnsi="Cambria Math" w:cs="Cambria Math"/>
-          <w:sz w:val="17"/>
-          <w:szCs w:val="17"/>
+          <w:sz w:val="24"/>
+          <w:szCs w:val="24"/>
         </w:rPr>
         <w:t>𝑎𝑠</w:t>
       </w:r>
       <w:r>
         <w:rPr>
           <w:rFonts w:ascii="Times New Roman" w:hAnsi="Times New Roman" w:cs="Times New Roman"/>
-          <w:sz w:val="17"/>
-          <w:szCs w:val="17"/>
+          <w:sz w:val="24"/>
+          <w:szCs w:val="24"/>
+        </w:rPr>
+        <w:t>ť∩</w:t>
+      </w:r>
+      <w:r>
+        <w:rPr>
+          <w:rFonts w:ascii="Cambria Math" w:hAnsi="Cambria Math" w:cs="Cambria Math"/>
+          <w:sz w:val="24"/>
+          <w:szCs w:val="24"/>
+        </w:rPr>
+        <w:t>𝐹𝑃𝑟</w:t>
+      </w:r>
+      <w:r>
+        <w:rPr>
+          <w:rFonts w:ascii="Times New Roman" w:hAnsi="Times New Roman" w:cs="Times New Roman"/>
+          <w:sz w:val="24"/>
+          <w:szCs w:val="24"/>
+        </w:rPr>
+        <w:t>í</w:t>
+      </w:r>
+      <w:r>
+        <w:rPr>
+          <w:rFonts w:ascii="Cambria Math" w:hAnsi="Cambria Math" w:cs="Cambria Math"/>
+          <w:sz w:val="24"/>
+          <w:szCs w:val="24"/>
+        </w:rPr>
+        <w:t>𝑠𝑙𝑢</w:t>
+      </w:r>
+      <w:r>
+        <w:rPr>
+          <w:rFonts w:ascii="Times New Roman" w:hAnsi="Times New Roman" w:cs="Times New Roman"/>
+          <w:sz w:val="24"/>
+          <w:szCs w:val="24"/>
+        </w:rPr>
+        <w:t>š</w:t>
+      </w:r>
+      <w:r>
+        <w:rPr>
+          <w:rFonts w:ascii="Cambria Math" w:hAnsi="Cambria Math" w:cs="Cambria Math"/>
+          <w:sz w:val="24"/>
+          <w:szCs w:val="24"/>
+        </w:rPr>
+        <w:t>𝑛𝑜𝑠</w:t>
+      </w:r>
+      <w:r>
+        <w:rPr>
+          <w:rFonts w:ascii="Times New Roman" w:hAnsi="Times New Roman" w:cs="Times New Roman"/>
+          <w:sz w:val="24"/>
+          <w:szCs w:val="24"/>
         </w:rPr>
         <w:t>ť</w:t>
       </w:r>
       <w:r>
         <w:rPr>
-          <w:rFonts w:ascii="Times New Roman" w:hAnsi="Times New Roman" w:cs="Times New Roman"/>
-          <w:sz w:val="23"/>
-          <w:szCs w:val="23"/>
-        </w:rPr>
-        <w:t>∩</w:t>
-      </w:r>
-      <w:r>
-        <w:rPr>
           <w:rFonts w:ascii="Cambria Math" w:hAnsi="Cambria Math" w:cs="Cambria Math"/>
-          <w:sz w:val="23"/>
-          <w:szCs w:val="23"/>
-        </w:rPr>
-        <w:t>𝐹</w:t>
-      </w:r>
-      <w:r>
-        <w:rPr>
-          <w:rFonts w:ascii="Cambria Math" w:hAnsi="Cambria Math" w:cs="Cambria Math"/>
-          <w:sz w:val="17"/>
-          <w:szCs w:val="17"/>
-        </w:rPr>
-        <w:t>𝑃𝑟</w:t>
-      </w:r>
-      <w:r>
-        <w:rPr>
-          <w:rFonts w:ascii="Times New Roman" w:hAnsi="Times New Roman" w:cs="Times New Roman"/>
-          <w:sz w:val="17"/>
-          <w:szCs w:val="17"/>
-        </w:rPr>
-        <w:t>í</w:t>
-      </w:r>
-      <w:r>
-        <w:rPr>
-          <w:rFonts w:ascii="Cambria Math" w:hAnsi="Cambria Math" w:cs="Cambria Math"/>
-          <w:sz w:val="17"/>
-          <w:szCs w:val="17"/>
-        </w:rPr>
-        <w:t>𝑠𝑙𝑢</w:t>
-      </w:r>
-      <w:r>
-        <w:rPr>
-          <w:rFonts w:ascii="Times New Roman" w:hAnsi="Times New Roman" w:cs="Times New Roman"/>
-          <w:sz w:val="17"/>
-          <w:szCs w:val="17"/>
-        </w:rPr>
-        <w:t>š</w:t>
-      </w:r>
-      <w:r>
-        <w:rPr>
-          <w:rFonts w:ascii="Cambria Math" w:hAnsi="Cambria Math" w:cs="Cambria Math"/>
-          <w:sz w:val="17"/>
-          <w:szCs w:val="17"/>
-        </w:rPr>
-        <w:t>𝑛𝑜𝑠</w:t>
-      </w:r>
-      <w:r>
-        <w:rPr>
-          <w:rFonts w:ascii="Times New Roman" w:hAnsi="Times New Roman" w:cs="Times New Roman"/>
-          <w:sz w:val="17"/>
-          <w:szCs w:val="17"/>
-        </w:rPr>
-        <w:t>ť</w:t>
-      </w:r>
-      <w:r>
-        <w:rPr>
-          <w:rFonts w:ascii="Cambria Math" w:hAnsi="Cambria Math" w:cs="Cambria Math"/>
-          <w:sz w:val="17"/>
-          <w:szCs w:val="17"/>
+          <w:sz w:val="24"/>
+          <w:szCs w:val="24"/>
         </w:rPr>
         <w:t>𝑂𝑏𝑐𝑒</w:t>
       </w:r>
       <w:r>
         <w:rPr>
           <w:rFonts w:ascii="Times New Roman" w:hAnsi="Times New Roman" w:cs="Times New Roman"/>
-        </w:rPr>
-        <w:t xml:space="preserve">, podľa nasledujúcich kritérií </w:t>
-      </w:r>
-      <w:r>
-        <w:rPr>
-          <w:rFonts w:ascii="Times New Roman" w:hAnsi="Times New Roman" w:cs="Times New Roman"/>
-          <w:sz w:val="24"/>
-          <w:szCs w:val="24"/>
-        </w:rPr>
-        <w:t>voliči</w:t>
+          <w:sz w:val="24"/>
+          <w:szCs w:val="24"/>
+        </w:rPr>
+        <w:t>, podľa nasledujúcich kritérií voliči</w:t>
       </w:r>
       <w:r>
         <w:rPr>
@@ -2509,7 +2373,7 @@
           <w:sz w:val="24"/>
           <w:szCs w:val="24"/>
         </w:rPr>
-        <w:t>* O(N)</w:t>
+        <w:t>+ O(n) na výpis do GUI.</w:t>
       </w:r>
     </w:p>
     <w:p>
@@ -2529,28 +2393,16 @@
       <w:r>
         <w:rPr>
           <w:rFonts w:ascii="Times New Roman" w:hAnsi="Times New Roman" w:cs="Times New Roman"/>
-        </w:rPr>
-        <w:t>Zoraďte vzostupne aj zostupne všetky obce</w:t>
-      </w:r>
-      <w:r>
-        <w:rPr>
-          <w:rFonts w:ascii="Times New Roman" w:hAnsi="Times New Roman" w:cs="Times New Roman"/>
-          <w:sz w:val="14"/>
-          <w:szCs w:val="14"/>
-        </w:rPr>
-        <w:t>2</w:t>
-      </w:r>
-      <w:r>
-        <w:rPr>
-          <w:rFonts w:ascii="Times New Roman" w:hAnsi="Times New Roman" w:cs="Times New Roman"/>
-        </w:rPr>
-        <w:t xml:space="preserve">, ktoré spĺňajú filter </w:t>
+          <w:sz w:val="24"/>
+          <w:szCs w:val="24"/>
+        </w:rPr>
+        <w:t xml:space="preserve">Zoraďte vzostupne aj zostupne všetky obce, ktoré spĺňajú filter </w:t>
       </w:r>
       <w:r>
         <w:rPr>
           <w:rFonts w:ascii="Cambria Math" w:hAnsi="Cambria Math" w:cs="Cambria Math"/>
-          <w:sz w:val="23"/>
-          <w:szCs w:val="23"/>
+          <w:sz w:val="24"/>
+          <w:szCs w:val="24"/>
         </w:rPr>
         <w:t>𝐹</w:t>
       </w:r>
@@ -2558,8 +2410,8 @@
       <w:r>
         <w:rPr>
           <w:rFonts w:ascii="Times New Roman" w:hAnsi="Times New Roman" w:cs="Times New Roman"/>
-          <w:sz w:val="17"/>
-          <w:szCs w:val="17"/>
+          <w:sz w:val="24"/>
+          <w:szCs w:val="24"/>
         </w:rPr>
         <w:t>Úč</w:t>
       </w:r>
@@ -2567,120 +2419,90 @@
       <w:r>
         <w:rPr>
           <w:rFonts w:ascii="Cambria Math" w:hAnsi="Cambria Math" w:cs="Cambria Math"/>
-          <w:sz w:val="17"/>
-          <w:szCs w:val="17"/>
+          <w:sz w:val="24"/>
+          <w:szCs w:val="24"/>
         </w:rPr>
         <w:t>𝑎𝑠</w:t>
       </w:r>
       <w:r>
         <w:rPr>
           <w:rFonts w:ascii="Times New Roman" w:hAnsi="Times New Roman" w:cs="Times New Roman"/>
-          <w:sz w:val="17"/>
-          <w:szCs w:val="17"/>
+          <w:sz w:val="24"/>
+          <w:szCs w:val="24"/>
+        </w:rPr>
+        <w:t>ť∩</w:t>
+      </w:r>
+      <w:r>
+        <w:rPr>
+          <w:rFonts w:ascii="Cambria Math" w:hAnsi="Cambria Math" w:cs="Cambria Math"/>
+          <w:sz w:val="24"/>
+          <w:szCs w:val="24"/>
+        </w:rPr>
+        <w:t>𝐹𝑃𝑟</w:t>
+      </w:r>
+      <w:r>
+        <w:rPr>
+          <w:rFonts w:ascii="Times New Roman" w:hAnsi="Times New Roman" w:cs="Times New Roman"/>
+          <w:sz w:val="24"/>
+          <w:szCs w:val="24"/>
+        </w:rPr>
+        <w:t>í</w:t>
+      </w:r>
+      <w:r>
+        <w:rPr>
+          <w:rFonts w:ascii="Cambria Math" w:hAnsi="Cambria Math" w:cs="Cambria Math"/>
+          <w:sz w:val="24"/>
+          <w:szCs w:val="24"/>
+        </w:rPr>
+        <w:t>𝑠𝑙𝑢</w:t>
+      </w:r>
+      <w:r>
+        <w:rPr>
+          <w:rFonts w:ascii="Times New Roman" w:hAnsi="Times New Roman" w:cs="Times New Roman"/>
+          <w:sz w:val="24"/>
+          <w:szCs w:val="24"/>
+        </w:rPr>
+        <w:t>š</w:t>
+      </w:r>
+      <w:r>
+        <w:rPr>
+          <w:rFonts w:ascii="Cambria Math" w:hAnsi="Cambria Math" w:cs="Cambria Math"/>
+          <w:sz w:val="24"/>
+          <w:szCs w:val="24"/>
+        </w:rPr>
+        <w:t>𝑛𝑜𝑠</w:t>
+      </w:r>
+      <w:r>
+        <w:rPr>
+          <w:rFonts w:ascii="Times New Roman" w:hAnsi="Times New Roman" w:cs="Times New Roman"/>
+          <w:sz w:val="24"/>
+          <w:szCs w:val="24"/>
         </w:rPr>
         <w:t>ť</w:t>
       </w:r>
       <w:r>
         <w:rPr>
-          <w:rFonts w:ascii="Times New Roman" w:hAnsi="Times New Roman" w:cs="Times New Roman"/>
-          <w:sz w:val="23"/>
-          <w:szCs w:val="23"/>
-        </w:rPr>
-        <w:t>∩</w:t>
-      </w:r>
-      <w:r>
-        <w:rPr>
           <w:rFonts w:ascii="Cambria Math" w:hAnsi="Cambria Math" w:cs="Cambria Math"/>
-          <w:sz w:val="23"/>
-          <w:szCs w:val="23"/>
-        </w:rPr>
-        <w:t>𝐹</w:t>
-      </w:r>
-      <w:r>
-        <w:rPr>
-          <w:rFonts w:ascii="Cambria Math" w:hAnsi="Cambria Math" w:cs="Cambria Math"/>
-          <w:sz w:val="17"/>
-          <w:szCs w:val="17"/>
-        </w:rPr>
-        <w:t>𝑃𝑟</w:t>
-      </w:r>
-      <w:r>
-        <w:rPr>
-          <w:rFonts w:ascii="Times New Roman" w:hAnsi="Times New Roman" w:cs="Times New Roman"/>
-          <w:sz w:val="17"/>
-          <w:szCs w:val="17"/>
-        </w:rPr>
-        <w:t>í</w:t>
-      </w:r>
-      <w:r>
-        <w:rPr>
-          <w:rFonts w:ascii="Cambria Math" w:hAnsi="Cambria Math" w:cs="Cambria Math"/>
-          <w:sz w:val="17"/>
-          <w:szCs w:val="17"/>
-        </w:rPr>
-        <w:t>𝑠𝑙𝑢</w:t>
-      </w:r>
-      <w:r>
-        <w:rPr>
-          <w:rFonts w:ascii="Times New Roman" w:hAnsi="Times New Roman" w:cs="Times New Roman"/>
-          <w:sz w:val="17"/>
-          <w:szCs w:val="17"/>
-        </w:rPr>
-        <w:t>š</w:t>
-      </w:r>
-      <w:r>
-        <w:rPr>
-          <w:rFonts w:ascii="Cambria Math" w:hAnsi="Cambria Math" w:cs="Cambria Math"/>
-          <w:sz w:val="17"/>
-          <w:szCs w:val="17"/>
-        </w:rPr>
-        <w:t>𝑛𝑜𝑠</w:t>
-      </w:r>
-      <w:r>
-        <w:rPr>
-          <w:rFonts w:ascii="Times New Roman" w:hAnsi="Times New Roman" w:cs="Times New Roman"/>
-          <w:sz w:val="17"/>
-          <w:szCs w:val="17"/>
-        </w:rPr>
-        <w:t>ť</w:t>
-      </w:r>
-      <w:r>
-        <w:rPr>
-          <w:rFonts w:ascii="Cambria Math" w:hAnsi="Cambria Math" w:cs="Cambria Math"/>
-          <w:sz w:val="17"/>
-          <w:szCs w:val="17"/>
+          <w:sz w:val="24"/>
+          <w:szCs w:val="24"/>
         </w:rPr>
         <w:t>𝑂𝑏𝑐𝑒</w:t>
       </w:r>
       <w:r>
         <w:rPr>
           <w:rFonts w:ascii="Times New Roman" w:hAnsi="Times New Roman" w:cs="Times New Roman"/>
-        </w:rPr>
-        <w:t xml:space="preserve">, podľa nasledujúcich kritérií </w:t>
-      </w:r>
-      <w:r>
-        <w:rPr>
-          <w:rFonts w:ascii="Times New Roman" w:hAnsi="Times New Roman" w:cs="Times New Roman"/>
-          <w:sz w:val="24"/>
-          <w:szCs w:val="24"/>
-        </w:rPr>
-        <w:t>účasť</w:t>
-      </w:r>
-      <w:r>
-        <w:rPr>
-          <w:rFonts w:ascii="Times New Roman" w:hAnsi="Times New Roman" w:cs="Times New Roman"/>
-          <w:sz w:val="24"/>
-          <w:szCs w:val="24"/>
-        </w:rPr>
-        <w:t xml:space="preserve"> </w:t>
-      </w:r>
-      <w:r>
-        <w:rPr>
-          <w:rFonts w:ascii="Times New Roman" w:hAnsi="Times New Roman" w:cs="Times New Roman"/>
-          <w:sz w:val="24"/>
-          <w:szCs w:val="24"/>
-        </w:rPr>
-        <w:t>-&gt; O(N*</w:t>
+          <w:sz w:val="24"/>
+          <w:szCs w:val="24"/>
+        </w:rPr>
+        <w:t>, podľa nasledujúcich kritérií účasť</w:t>
+      </w:r>
+      <w:r>
+        <w:rPr>
+          <w:rFonts w:ascii="Times New Roman" w:hAnsi="Times New Roman" w:cs="Times New Roman"/>
+          <w:sz w:val="24"/>
+          <w:szCs w:val="24"/>
+        </w:rPr>
+        <w:t xml:space="preserve"> -&gt; O(N*</w:t>
       </w:r>
       <w:proofErr w:type="spellStart"/>
       <w:r>
@@ -2706,27 +2528,8 @@
           <w:sz w:val="24"/>
           <w:szCs w:val="24"/>
         </w:rPr>
-        <w:t xml:space="preserve"> </w:t>
-      </w:r>
-      <w:r>
-        <w:rPr>
-          <w:rFonts w:ascii="Times New Roman" w:hAnsi="Times New Roman" w:cs="Times New Roman"/>
-          <w:sz w:val="24"/>
-          <w:szCs w:val="24"/>
-        </w:rPr>
-        <w:t>* O(N)</w:t>
-      </w:r>
-    </w:p>
-    <w:p>
-      <w:pPr>
-        <w:pStyle w:val="Odsekzoznamu"/>
-        <w:spacing w:line="276" w:lineRule="auto"/>
-        <w:rPr>
-          <w:rFonts w:ascii="Times New Roman" w:hAnsi="Times New Roman" w:cs="Times New Roman"/>
-          <w:sz w:val="24"/>
-          <w:szCs w:val="24"/>
-        </w:rPr>
-      </w:pPr>
+        <w:t>+ O(n) na výpis do GUI.</w:t>
+      </w:r>
     </w:p>
     <w:p>
       <w:pPr>
@@ -3618,6 +3421,29 @@
       <w:szCs w:val="26"/>
     </w:rPr>
   </w:style>
+  <w:style w:type="paragraph" w:styleId="Nadpis3">
+    <w:name w:val="heading 3"/>
+    <w:basedOn w:val="Normlny"/>
+    <w:next w:val="Normlny"/>
+    <w:link w:val="Nadpis3Char"/>
+    <w:uiPriority w:val="9"/>
+    <w:semiHidden/>
+    <w:unhideWhenUsed/>
+    <w:qFormat/>
+    <w:rsid w:val="00800631"/>
+    <w:pPr>
+      <w:keepNext/>
+      <w:keepLines/>
+      <w:spacing w:before="40" w:after="0"/>
+      <w:outlineLvl w:val="2"/>
+    </w:pPr>
+    <w:rPr>
+      <w:rFonts w:asciiTheme="majorHAnsi" w:eastAsiaTheme="majorEastAsia" w:hAnsiTheme="majorHAnsi" w:cstheme="majorBidi"/>
+      <w:color w:val="1F3763" w:themeColor="accent1" w:themeShade="7F"/>
+      <w:sz w:val="24"/>
+      <w:szCs w:val="24"/>
+    </w:rPr>
+  </w:style>
   <w:style w:type="character" w:default="1" w:styleId="Predvolenpsmoodseku">
     <w:name w:val="Default Paragraph Font"/>
     <w:uiPriority w:val="1"/>
@@ -3782,6 +3608,20 @@
     <w:rPr>
       <w:rFonts w:ascii="Times New Roman" w:hAnsi="Times New Roman" w:cs="Times New Roman"/>
       <w:color w:val="000000"/>
+      <w:sz w:val="24"/>
+      <w:szCs w:val="24"/>
+    </w:rPr>
+  </w:style>
+  <w:style w:type="character" w:customStyle="1" w:styleId="Nadpis3Char">
+    <w:name w:val="Nadpis 3 Char"/>
+    <w:basedOn w:val="Predvolenpsmoodseku"/>
+    <w:link w:val="Nadpis3"/>
+    <w:uiPriority w:val="9"/>
+    <w:semiHidden/>
+    <w:rsid w:val="00800631"/>
+    <w:rPr>
+      <w:rFonts w:asciiTheme="majorHAnsi" w:eastAsiaTheme="majorEastAsia" w:hAnsiTheme="majorHAnsi" w:cstheme="majorBidi"/>
+      <w:color w:val="1F3763" w:themeColor="accent1" w:themeShade="7F"/>
       <w:sz w:val="24"/>
       <w:szCs w:val="24"/>
     </w:rPr>
@@ -4089,7 +3929,7 @@
 </file>
 
 <file path=customXml/itemProps1.xml><?xml version="1.0" encoding="utf-8"?>
-<ds:datastoreItem xmlns:ds="http://schemas.openxmlformats.org/officeDocument/2006/customXml" ds:itemID="{6D6ACA12-28AE-4D9D-AF67-C9D204AFA90B}">
+<ds:datastoreItem xmlns:ds="http://schemas.openxmlformats.org/officeDocument/2006/customXml" ds:itemID="{3FD072FF-1917-4249-B120-D0DBD9FAC1B6}">
   <ds:schemaRefs>
     <ds:schemaRef ds:uri="http://schemas.openxmlformats.org/officeDocument/2006/bibliography"/>
   </ds:schemaRefs>

</xml_diff>